<commit_message>
me voy a domir
</commit_message>
<xml_diff>
--- a/Sistema Integrado de Inventarios + Plataforma E-Commerce.docx
+++ b/Sistema Integrado de Inventarios + Plataforma E-Commerce.docx
@@ -13,6 +13,8 @@
           <w:szCs w:val="24"/>
         </w:rPr>
       </w:pPr>
+      <w:bookmarkStart w:id="0" w:name="_Hlk215171666"/>
+      <w:bookmarkEnd w:id="0"/>
     </w:p>
     <w:p>
       <w:pPr>
@@ -47,7 +49,7 @@
                     </pic:cNvPicPr>
                   </pic:nvPicPr>
                   <pic:blipFill>
-                    <a:blip r:embed="rId5">
+                    <a:blip r:embed="rId6">
                       <a:extLst>
                         <a:ext uri="{28A0092B-C50C-407E-A947-70E740481C1C}">
                           <a14:useLocalDpi xmlns:a14="http://schemas.microsoft.com/office/drawing/2010/main" val="0"/>
@@ -195,6 +197,50 @@
         </w:rPr>
         <w:t>Sistema Integrado de Inventarios + Plataforma E-Commerce</w:t>
       </w:r>
+      <w:r>
+        <w:rPr>
+          <w:rFonts w:ascii="Times New Roman" w:hAnsi="Times New Roman" w:cs="Times New Roman"/>
+          <w:b/>
+          <w:bCs/>
+          <w:sz w:val="24"/>
+          <w:szCs w:val="24"/>
+        </w:rPr>
+        <w:t xml:space="preserve"> para emprendimiento </w:t>
+      </w:r>
+      <w:proofErr w:type="spellStart"/>
+      <w:r>
+        <w:rPr>
+          <w:rFonts w:ascii="Times New Roman" w:hAnsi="Times New Roman" w:cs="Times New Roman"/>
+          <w:b/>
+          <w:bCs/>
+          <w:sz w:val="24"/>
+          <w:szCs w:val="24"/>
+        </w:rPr>
+        <w:t>Nebula</w:t>
+      </w:r>
+      <w:proofErr w:type="spellEnd"/>
+      <w:r>
+        <w:rPr>
+          <w:rFonts w:ascii="Times New Roman" w:hAnsi="Times New Roman" w:cs="Times New Roman"/>
+          <w:b/>
+          <w:bCs/>
+          <w:sz w:val="24"/>
+          <w:szCs w:val="24"/>
+        </w:rPr>
+        <w:t xml:space="preserve"> </w:t>
+      </w:r>
+      <w:proofErr w:type="spellStart"/>
+      <w:r>
+        <w:rPr>
+          <w:rFonts w:ascii="Times New Roman" w:hAnsi="Times New Roman" w:cs="Times New Roman"/>
+          <w:b/>
+          <w:bCs/>
+          <w:sz w:val="24"/>
+          <w:szCs w:val="24"/>
+        </w:rPr>
+        <w:t>Parfums</w:t>
+      </w:r>
+      <w:proofErr w:type="spellEnd"/>
     </w:p>
     <w:p>
       <w:pPr>
@@ -379,7 +425,6 @@
           <w:sz w:val="24"/>
           <w:szCs w:val="24"/>
         </w:rPr>
-        <w:lastRenderedPageBreak/>
         <w:t>Declaración jurada</w:t>
       </w:r>
     </w:p>
@@ -799,7 +844,6 @@
           <w:sz w:val="24"/>
           <w:szCs w:val="24"/>
         </w:rPr>
-        <w:lastRenderedPageBreak/>
         <w:t>Tribunal examinador</w:t>
       </w:r>
     </w:p>
@@ -1367,7 +1411,6 @@
           <w:sz w:val="24"/>
           <w:szCs w:val="24"/>
         </w:rPr>
-        <w:lastRenderedPageBreak/>
         <w:t>Agradecimientos</w:t>
       </w:r>
     </w:p>
@@ -1650,7 +1693,6 @@
           <w:sz w:val="24"/>
           <w:szCs w:val="24"/>
         </w:rPr>
-        <w:lastRenderedPageBreak/>
         <w:t>Dedicatoria</w:t>
       </w:r>
     </w:p>
@@ -1753,6 +1795,14 @@
           <w:szCs w:val="24"/>
         </w:rPr>
       </w:pPr>
+      <w:r>
+        <w:rPr>
+          <w:rFonts w:ascii="Times New Roman" w:hAnsi="Times New Roman" w:cs="Times New Roman"/>
+          <w:sz w:val="24"/>
+          <w:szCs w:val="24"/>
+        </w:rPr>
+        <w:br w:type="page"/>
+      </w:r>
     </w:p>
     <w:p>
       <w:pPr>
@@ -1771,11 +1821,591 @@
           <w:szCs w:val="24"/>
         </w:rPr>
       </w:pPr>
+      <w:r>
+        <w:rPr>
+          <w:rFonts w:ascii="Times New Roman" w:hAnsi="Times New Roman" w:cs="Times New Roman"/>
+          <w:sz w:val="24"/>
+          <w:szCs w:val="24"/>
+        </w:rPr>
+        <w:br w:type="page"/>
+      </w:r>
     </w:p>
     <w:p>
       <w:pPr>
         <w:rPr>
           <w:rFonts w:ascii="Times New Roman" w:hAnsi="Times New Roman" w:cs="Times New Roman"/>
+          <w:b/>
+          <w:bCs/>
+          <w:sz w:val="24"/>
+          <w:szCs w:val="24"/>
+        </w:rPr>
+      </w:pPr>
+      <w:r>
+        <w:rPr>
+          <w:rFonts w:ascii="Times New Roman" w:hAnsi="Times New Roman" w:cs="Times New Roman"/>
+          <w:b/>
+          <w:bCs/>
+          <w:sz w:val="24"/>
+          <w:szCs w:val="24"/>
+        </w:rPr>
+        <w:lastRenderedPageBreak/>
+        <w:t>Tabla de Operatividad de los Objetivos</w:t>
+      </w:r>
+    </w:p>
+    <w:p>
+      <w:pPr>
+        <w:rPr>
+          <w:rFonts w:ascii="Times New Roman" w:hAnsi="Times New Roman" w:cs="Times New Roman"/>
+          <w:b/>
+          <w:bCs/>
+          <w:sz w:val="24"/>
+          <w:szCs w:val="24"/>
+        </w:rPr>
+      </w:pPr>
+      <w:r>
+        <w:rPr>
+          <w:rFonts w:ascii="Times New Roman" w:hAnsi="Times New Roman" w:cs="Times New Roman"/>
+          <w:b/>
+          <w:bCs/>
+          <w:sz w:val="24"/>
+          <w:szCs w:val="24"/>
+        </w:rPr>
+        <w:t>Tabla 1</w:t>
+      </w:r>
+    </w:p>
+    <w:tbl>
+      <w:tblPr>
+        <w:tblStyle w:val="Tablaconcuadrcula"/>
+        <w:tblW w:w="0" w:type="auto"/>
+        <w:tblLook w:val="04A0" w:firstRow="1" w:lastRow="0" w:firstColumn="1" w:lastColumn="0" w:noHBand="0" w:noVBand="1"/>
+      </w:tblPr>
+      <w:tblGrid>
+        <w:gridCol w:w="2942"/>
+        <w:gridCol w:w="2943"/>
+        <w:gridCol w:w="2943"/>
+      </w:tblGrid>
+      <w:tr>
+        <w:tc>
+          <w:tcPr>
+            <w:tcW w:w="2942" w:type="dxa"/>
+            <w:shd w:val="clear" w:color="auto" w:fill="E7E6E6" w:themeFill="background2"/>
+          </w:tcPr>
+          <w:p>
+            <w:pPr>
+              <w:rPr>
+                <w:rFonts w:ascii="Times New Roman" w:hAnsi="Times New Roman" w:cs="Times New Roman"/>
+                <w:sz w:val="24"/>
+                <w:szCs w:val="24"/>
+              </w:rPr>
+            </w:pPr>
+            <w:r>
+              <w:rPr>
+                <w:rFonts w:ascii="Times New Roman" w:hAnsi="Times New Roman" w:cs="Times New Roman"/>
+                <w:sz w:val="24"/>
+                <w:szCs w:val="24"/>
+              </w:rPr>
+              <w:t>Objetivos específicos</w:t>
+            </w:r>
+          </w:p>
+        </w:tc>
+        <w:tc>
+          <w:tcPr>
+            <w:tcW w:w="2943" w:type="dxa"/>
+            <w:shd w:val="clear" w:color="auto" w:fill="E7E6E6" w:themeFill="background2"/>
+          </w:tcPr>
+          <w:p>
+            <w:pPr>
+              <w:rPr>
+                <w:rFonts w:ascii="Times New Roman" w:hAnsi="Times New Roman" w:cs="Times New Roman"/>
+                <w:sz w:val="24"/>
+                <w:szCs w:val="24"/>
+              </w:rPr>
+            </w:pPr>
+            <w:r>
+              <w:rPr>
+                <w:rFonts w:ascii="Times New Roman" w:hAnsi="Times New Roman" w:cs="Times New Roman"/>
+                <w:sz w:val="24"/>
+                <w:szCs w:val="24"/>
+              </w:rPr>
+              <w:t>Herramientas y metodologías</w:t>
+            </w:r>
+          </w:p>
+        </w:tc>
+        <w:tc>
+          <w:tcPr>
+            <w:tcW w:w="2943" w:type="dxa"/>
+            <w:shd w:val="clear" w:color="auto" w:fill="E7E6E6" w:themeFill="background2"/>
+          </w:tcPr>
+          <w:p>
+            <w:pPr>
+              <w:rPr>
+                <w:rFonts w:ascii="Times New Roman" w:hAnsi="Times New Roman" w:cs="Times New Roman"/>
+                <w:sz w:val="24"/>
+                <w:szCs w:val="24"/>
+              </w:rPr>
+            </w:pPr>
+            <w:r>
+              <w:rPr>
+                <w:rFonts w:ascii="Times New Roman" w:hAnsi="Times New Roman" w:cs="Times New Roman"/>
+                <w:sz w:val="24"/>
+                <w:szCs w:val="24"/>
+              </w:rPr>
+              <w:t>Actividades</w:t>
+            </w:r>
+          </w:p>
+        </w:tc>
+      </w:tr>
+      <w:tr>
+        <w:tc>
+          <w:tcPr>
+            <w:tcW w:w="2942" w:type="dxa"/>
+            <w:shd w:val="clear" w:color="auto" w:fill="E7E6E6" w:themeFill="background2"/>
+          </w:tcPr>
+          <w:p>
+            <w:pPr>
+              <w:rPr>
+                <w:rFonts w:ascii="Times New Roman" w:hAnsi="Times New Roman" w:cs="Times New Roman"/>
+                <w:sz w:val="24"/>
+                <w:szCs w:val="24"/>
+              </w:rPr>
+            </w:pPr>
+            <w:r>
+              <w:rPr>
+                <w:rFonts w:ascii="Times New Roman" w:hAnsi="Times New Roman" w:cs="Times New Roman"/>
+                <w:sz w:val="24"/>
+                <w:szCs w:val="24"/>
+              </w:rPr>
+              <w:t>1.</w:t>
+            </w:r>
+            <w:r>
+              <w:rPr>
+                <w:rFonts w:ascii="Times New Roman" w:hAnsi="Times New Roman" w:cs="Times New Roman"/>
+                <w:sz w:val="24"/>
+                <w:szCs w:val="24"/>
+              </w:rPr>
+              <w:t xml:space="preserve"> Identificar los requerimientos funcionales y no funcionales necesarios para satisfacer las necesidades del proyecto</w:t>
+            </w:r>
+          </w:p>
+        </w:tc>
+        <w:tc>
+          <w:tcPr>
+            <w:tcW w:w="2943" w:type="dxa"/>
+          </w:tcPr>
+          <w:p>
+            <w:pPr>
+              <w:rPr>
+                <w:rFonts w:ascii="Times New Roman" w:hAnsi="Times New Roman" w:cs="Times New Roman"/>
+                <w:sz w:val="24"/>
+                <w:szCs w:val="24"/>
+              </w:rPr>
+            </w:pPr>
+            <w:r>
+              <w:rPr>
+                <w:rFonts w:ascii="Times New Roman" w:hAnsi="Times New Roman" w:cs="Times New Roman"/>
+                <w:sz w:val="24"/>
+                <w:szCs w:val="24"/>
+              </w:rPr>
+              <w:t>-Documentación</w:t>
+            </w:r>
+          </w:p>
+          <w:p>
+            <w:pPr>
+              <w:rPr>
+                <w:rFonts w:ascii="Times New Roman" w:hAnsi="Times New Roman" w:cs="Times New Roman"/>
+                <w:sz w:val="24"/>
+                <w:szCs w:val="24"/>
+              </w:rPr>
+            </w:pPr>
+            <w:r>
+              <w:rPr>
+                <w:rFonts w:ascii="Times New Roman" w:hAnsi="Times New Roman" w:cs="Times New Roman"/>
+                <w:sz w:val="24"/>
+                <w:szCs w:val="24"/>
+              </w:rPr>
+              <w:t>-Análisis de requerimientos</w:t>
+            </w:r>
+          </w:p>
+        </w:tc>
+        <w:tc>
+          <w:tcPr>
+            <w:tcW w:w="2943" w:type="dxa"/>
+          </w:tcPr>
+          <w:p>
+            <w:pPr>
+              <w:rPr>
+                <w:rFonts w:ascii="Times New Roman" w:hAnsi="Times New Roman" w:cs="Times New Roman"/>
+                <w:sz w:val="24"/>
+                <w:szCs w:val="24"/>
+              </w:rPr>
+            </w:pPr>
+            <w:r>
+              <w:rPr>
+                <w:rFonts w:ascii="Times New Roman" w:hAnsi="Times New Roman" w:cs="Times New Roman"/>
+                <w:sz w:val="24"/>
+                <w:szCs w:val="24"/>
+              </w:rPr>
+              <w:t xml:space="preserve">-Realizar un análisis profundo de los procesos del negocio, y identificar cuales son los procesos clave que se deben materializar en el proyecto. </w:t>
+            </w:r>
+          </w:p>
+        </w:tc>
+      </w:tr>
+      <w:tr>
+        <w:tc>
+          <w:tcPr>
+            <w:tcW w:w="2942" w:type="dxa"/>
+            <w:shd w:val="clear" w:color="auto" w:fill="E7E6E6" w:themeFill="background2"/>
+          </w:tcPr>
+          <w:p>
+            <w:pPr>
+              <w:rPr>
+                <w:rFonts w:ascii="Times New Roman" w:hAnsi="Times New Roman" w:cs="Times New Roman"/>
+                <w:sz w:val="24"/>
+                <w:szCs w:val="24"/>
+              </w:rPr>
+            </w:pPr>
+            <w:r>
+              <w:rPr>
+                <w:rFonts w:ascii="Times New Roman" w:hAnsi="Times New Roman" w:cs="Times New Roman"/>
+                <w:sz w:val="24"/>
+                <w:szCs w:val="24"/>
+              </w:rPr>
+              <w:t>2</w:t>
+            </w:r>
+            <w:r>
+              <w:rPr>
+                <w:rFonts w:ascii="Times New Roman" w:hAnsi="Times New Roman" w:cs="Times New Roman"/>
+                <w:sz w:val="24"/>
+                <w:szCs w:val="24"/>
+              </w:rPr>
+              <w:t>. Diseñar la arquitectura de la plataforma de inventarios y e-</w:t>
+            </w:r>
+            <w:proofErr w:type="spellStart"/>
+            <w:r>
+              <w:rPr>
+                <w:rFonts w:ascii="Times New Roman" w:hAnsi="Times New Roman" w:cs="Times New Roman"/>
+                <w:sz w:val="24"/>
+                <w:szCs w:val="24"/>
+              </w:rPr>
+              <w:t>commerce</w:t>
+            </w:r>
+            <w:proofErr w:type="spellEnd"/>
+          </w:p>
+        </w:tc>
+        <w:tc>
+          <w:tcPr>
+            <w:tcW w:w="2943" w:type="dxa"/>
+          </w:tcPr>
+          <w:p>
+            <w:pPr>
+              <w:rPr>
+                <w:rFonts w:ascii="Times New Roman" w:hAnsi="Times New Roman" w:cs="Times New Roman"/>
+                <w:sz w:val="24"/>
+                <w:szCs w:val="24"/>
+              </w:rPr>
+            </w:pPr>
+            <w:r>
+              <w:rPr>
+                <w:rFonts w:ascii="Times New Roman" w:hAnsi="Times New Roman" w:cs="Times New Roman"/>
+                <w:sz w:val="24"/>
+                <w:szCs w:val="24"/>
+              </w:rPr>
+              <w:t>-</w:t>
+            </w:r>
+            <w:r>
+              <w:rPr>
+                <w:rFonts w:ascii="Times New Roman" w:hAnsi="Times New Roman" w:cs="Times New Roman"/>
+                <w:sz w:val="24"/>
+                <w:szCs w:val="24"/>
+              </w:rPr>
+              <w:t>Arquitectura en capas</w:t>
+            </w:r>
+          </w:p>
+          <w:p>
+            <w:pPr>
+              <w:rPr>
+                <w:rFonts w:ascii="Times New Roman" w:hAnsi="Times New Roman" w:cs="Times New Roman"/>
+                <w:sz w:val="24"/>
+                <w:szCs w:val="24"/>
+              </w:rPr>
+            </w:pPr>
+            <w:r>
+              <w:rPr>
+                <w:rFonts w:ascii="Times New Roman" w:hAnsi="Times New Roman" w:cs="Times New Roman"/>
+                <w:sz w:val="24"/>
+                <w:szCs w:val="24"/>
+              </w:rPr>
+              <w:t>-</w:t>
+            </w:r>
+            <w:r>
+              <w:rPr>
+                <w:rFonts w:ascii="Times New Roman" w:hAnsi="Times New Roman" w:cs="Times New Roman"/>
+                <w:sz w:val="24"/>
+                <w:szCs w:val="24"/>
+              </w:rPr>
+              <w:t>UML</w:t>
+            </w:r>
+          </w:p>
+          <w:p>
+            <w:pPr>
+              <w:rPr>
+                <w:rFonts w:ascii="Times New Roman" w:hAnsi="Times New Roman" w:cs="Times New Roman"/>
+                <w:sz w:val="24"/>
+                <w:szCs w:val="24"/>
+              </w:rPr>
+            </w:pPr>
+            <w:r>
+              <w:rPr>
+                <w:rFonts w:ascii="Times New Roman" w:hAnsi="Times New Roman" w:cs="Times New Roman"/>
+                <w:sz w:val="24"/>
+                <w:szCs w:val="24"/>
+              </w:rPr>
+              <w:t>-</w:t>
+            </w:r>
+            <w:r>
+              <w:rPr>
+                <w:rFonts w:ascii="Times New Roman" w:hAnsi="Times New Roman" w:cs="Times New Roman"/>
+                <w:sz w:val="24"/>
+                <w:szCs w:val="24"/>
+              </w:rPr>
+              <w:t>Diseño modular</w:t>
+            </w:r>
+          </w:p>
+          <w:p>
+            <w:pPr>
+              <w:rPr>
+                <w:rFonts w:ascii="Times New Roman" w:hAnsi="Times New Roman" w:cs="Times New Roman"/>
+                <w:sz w:val="24"/>
+                <w:szCs w:val="24"/>
+              </w:rPr>
+            </w:pPr>
+            <w:r>
+              <w:rPr>
+                <w:rFonts w:ascii="Times New Roman" w:hAnsi="Times New Roman" w:cs="Times New Roman"/>
+                <w:sz w:val="24"/>
+                <w:szCs w:val="24"/>
+              </w:rPr>
+              <w:t>-</w:t>
+            </w:r>
+            <w:r>
+              <w:rPr>
+                <w:rFonts w:ascii="Times New Roman" w:hAnsi="Times New Roman" w:cs="Times New Roman"/>
+                <w:sz w:val="24"/>
+                <w:szCs w:val="24"/>
+              </w:rPr>
+              <w:t xml:space="preserve">Spring </w:t>
+            </w:r>
+            <w:proofErr w:type="spellStart"/>
+            <w:r>
+              <w:rPr>
+                <w:rFonts w:ascii="Times New Roman" w:hAnsi="Times New Roman" w:cs="Times New Roman"/>
+                <w:sz w:val="24"/>
+                <w:szCs w:val="24"/>
+              </w:rPr>
+              <w:t>Boot</w:t>
+            </w:r>
+            <w:proofErr w:type="spellEnd"/>
+            <w:r>
+              <w:rPr>
+                <w:rFonts w:ascii="Times New Roman" w:hAnsi="Times New Roman" w:cs="Times New Roman"/>
+                <w:sz w:val="24"/>
+                <w:szCs w:val="24"/>
+              </w:rPr>
+              <w:t xml:space="preserve"> </w:t>
+            </w:r>
+          </w:p>
+          <w:p>
+            <w:pPr>
+              <w:rPr>
+                <w:rFonts w:ascii="Times New Roman" w:hAnsi="Times New Roman" w:cs="Times New Roman"/>
+                <w:sz w:val="24"/>
+                <w:szCs w:val="24"/>
+              </w:rPr>
+            </w:pPr>
+            <w:r>
+              <w:rPr>
+                <w:rFonts w:ascii="Times New Roman" w:hAnsi="Times New Roman" w:cs="Times New Roman"/>
+                <w:sz w:val="24"/>
+                <w:szCs w:val="24"/>
+              </w:rPr>
+              <w:t>-</w:t>
+            </w:r>
+            <w:proofErr w:type="spellStart"/>
+            <w:r>
+              <w:rPr>
+                <w:rFonts w:ascii="Times New Roman" w:hAnsi="Times New Roman" w:cs="Times New Roman"/>
+                <w:sz w:val="24"/>
+                <w:szCs w:val="24"/>
+              </w:rPr>
+              <w:t>React</w:t>
+            </w:r>
+            <w:proofErr w:type="spellEnd"/>
+            <w:r>
+              <w:rPr>
+                <w:rFonts w:ascii="Times New Roman" w:hAnsi="Times New Roman" w:cs="Times New Roman"/>
+                <w:sz w:val="24"/>
+                <w:szCs w:val="24"/>
+              </w:rPr>
+              <w:t>.</w:t>
+            </w:r>
+          </w:p>
+        </w:tc>
+        <w:tc>
+          <w:tcPr>
+            <w:tcW w:w="2943" w:type="dxa"/>
+          </w:tcPr>
+          <w:p>
+            <w:pPr>
+              <w:rPr>
+                <w:rFonts w:ascii="Times New Roman" w:hAnsi="Times New Roman" w:cs="Times New Roman"/>
+                <w:sz w:val="24"/>
+                <w:szCs w:val="24"/>
+              </w:rPr>
+            </w:pPr>
+          </w:p>
+        </w:tc>
+      </w:tr>
+      <w:tr>
+        <w:tc>
+          <w:tcPr>
+            <w:tcW w:w="2942" w:type="dxa"/>
+            <w:shd w:val="clear" w:color="auto" w:fill="E7E6E6" w:themeFill="background2"/>
+          </w:tcPr>
+          <w:p>
+            <w:pPr>
+              <w:rPr>
+                <w:rFonts w:ascii="Times New Roman" w:hAnsi="Times New Roman" w:cs="Times New Roman"/>
+                <w:sz w:val="24"/>
+                <w:szCs w:val="24"/>
+              </w:rPr>
+            </w:pPr>
+          </w:p>
+        </w:tc>
+        <w:tc>
+          <w:tcPr>
+            <w:tcW w:w="2943" w:type="dxa"/>
+          </w:tcPr>
+          <w:p>
+            <w:pPr>
+              <w:rPr>
+                <w:rFonts w:ascii="Times New Roman" w:hAnsi="Times New Roman" w:cs="Times New Roman"/>
+                <w:sz w:val="24"/>
+                <w:szCs w:val="24"/>
+              </w:rPr>
+            </w:pPr>
+          </w:p>
+        </w:tc>
+        <w:tc>
+          <w:tcPr>
+            <w:tcW w:w="2943" w:type="dxa"/>
+          </w:tcPr>
+          <w:p>
+            <w:pPr>
+              <w:rPr>
+                <w:rFonts w:ascii="Times New Roman" w:hAnsi="Times New Roman" w:cs="Times New Roman"/>
+                <w:sz w:val="24"/>
+                <w:szCs w:val="24"/>
+              </w:rPr>
+            </w:pPr>
+          </w:p>
+        </w:tc>
+      </w:tr>
+      <w:tr>
+        <w:tc>
+          <w:tcPr>
+            <w:tcW w:w="2942" w:type="dxa"/>
+            <w:shd w:val="clear" w:color="auto" w:fill="E7E6E6" w:themeFill="background2"/>
+          </w:tcPr>
+          <w:p>
+            <w:pPr>
+              <w:rPr>
+                <w:rFonts w:ascii="Times New Roman" w:hAnsi="Times New Roman" w:cs="Times New Roman"/>
+                <w:sz w:val="24"/>
+                <w:szCs w:val="24"/>
+              </w:rPr>
+            </w:pPr>
+          </w:p>
+        </w:tc>
+        <w:tc>
+          <w:tcPr>
+            <w:tcW w:w="2943" w:type="dxa"/>
+          </w:tcPr>
+          <w:p>
+            <w:pPr>
+              <w:rPr>
+                <w:rFonts w:ascii="Times New Roman" w:hAnsi="Times New Roman" w:cs="Times New Roman"/>
+                <w:sz w:val="24"/>
+                <w:szCs w:val="24"/>
+              </w:rPr>
+            </w:pPr>
+          </w:p>
+        </w:tc>
+        <w:tc>
+          <w:tcPr>
+            <w:tcW w:w="2943" w:type="dxa"/>
+          </w:tcPr>
+          <w:p>
+            <w:pPr>
+              <w:rPr>
+                <w:rFonts w:ascii="Times New Roman" w:hAnsi="Times New Roman" w:cs="Times New Roman"/>
+                <w:sz w:val="24"/>
+                <w:szCs w:val="24"/>
+              </w:rPr>
+            </w:pPr>
+          </w:p>
+        </w:tc>
+      </w:tr>
+      <w:tr>
+        <w:tc>
+          <w:tcPr>
+            <w:tcW w:w="2942" w:type="dxa"/>
+            <w:shd w:val="clear" w:color="auto" w:fill="E7E6E6" w:themeFill="background2"/>
+          </w:tcPr>
+          <w:p>
+            <w:pPr>
+              <w:rPr>
+                <w:rFonts w:ascii="Times New Roman" w:hAnsi="Times New Roman" w:cs="Times New Roman"/>
+                <w:sz w:val="24"/>
+                <w:szCs w:val="24"/>
+              </w:rPr>
+            </w:pPr>
+          </w:p>
+        </w:tc>
+        <w:tc>
+          <w:tcPr>
+            <w:tcW w:w="2943" w:type="dxa"/>
+          </w:tcPr>
+          <w:p>
+            <w:pPr>
+              <w:rPr>
+                <w:rFonts w:ascii="Times New Roman" w:hAnsi="Times New Roman" w:cs="Times New Roman"/>
+                <w:sz w:val="24"/>
+                <w:szCs w:val="24"/>
+              </w:rPr>
+            </w:pPr>
+          </w:p>
+        </w:tc>
+        <w:tc>
+          <w:tcPr>
+            <w:tcW w:w="2943" w:type="dxa"/>
+          </w:tcPr>
+          <w:p>
+            <w:pPr>
+              <w:rPr>
+                <w:rFonts w:ascii="Times New Roman" w:hAnsi="Times New Roman" w:cs="Times New Roman"/>
+                <w:sz w:val="24"/>
+                <w:szCs w:val="24"/>
+              </w:rPr>
+            </w:pPr>
+          </w:p>
+        </w:tc>
+      </w:tr>
+    </w:tbl>
+    <w:p>
+      <w:pPr>
+        <w:rPr>
+          <w:rFonts w:ascii="Times New Roman" w:hAnsi="Times New Roman" w:cs="Times New Roman"/>
+          <w:b/>
+          <w:bCs/>
           <w:sz w:val="24"/>
           <w:szCs w:val="24"/>
         </w:rPr>
@@ -1834,6 +2464,14 @@
           <w:szCs w:val="24"/>
         </w:rPr>
       </w:pPr>
+      <w:r>
+        <w:rPr>
+          <w:rFonts w:ascii="Times New Roman" w:hAnsi="Times New Roman" w:cs="Times New Roman"/>
+          <w:sz w:val="24"/>
+          <w:szCs w:val="24"/>
+        </w:rPr>
+        <w:br/>
+      </w:r>
     </w:p>
     <w:p>
       <w:pPr>
@@ -1929,6 +2567,105 @@
       <w:pPr>
         <w:rPr>
           <w:rFonts w:ascii="Times New Roman" w:hAnsi="Times New Roman" w:cs="Times New Roman"/>
+          <w:sz w:val="24"/>
+          <w:szCs w:val="24"/>
+        </w:rPr>
+      </w:pPr>
+    </w:p>
+    <w:p>
+      <w:pPr>
+        <w:rPr>
+          <w:rFonts w:ascii="Times New Roman" w:hAnsi="Times New Roman" w:cs="Times New Roman"/>
+          <w:sz w:val="24"/>
+          <w:szCs w:val="24"/>
+        </w:rPr>
+      </w:pPr>
+    </w:p>
+    <w:p>
+      <w:pPr>
+        <w:rPr>
+          <w:rFonts w:ascii="Times New Roman" w:hAnsi="Times New Roman" w:cs="Times New Roman"/>
+          <w:sz w:val="24"/>
+          <w:szCs w:val="24"/>
+        </w:rPr>
+      </w:pPr>
+    </w:p>
+    <w:p>
+      <w:pPr>
+        <w:rPr>
+          <w:rFonts w:ascii="Times New Roman" w:hAnsi="Times New Roman" w:cs="Times New Roman"/>
+          <w:sz w:val="24"/>
+          <w:szCs w:val="24"/>
+        </w:rPr>
+      </w:pPr>
+    </w:p>
+    <w:p>
+      <w:pPr>
+        <w:rPr>
+          <w:rFonts w:ascii="Times New Roman" w:hAnsi="Times New Roman" w:cs="Times New Roman"/>
+          <w:sz w:val="24"/>
+          <w:szCs w:val="24"/>
+        </w:rPr>
+      </w:pPr>
+    </w:p>
+    <w:p>
+      <w:pPr>
+        <w:rPr>
+          <w:rFonts w:ascii="Times New Roman" w:hAnsi="Times New Roman" w:cs="Times New Roman"/>
+          <w:sz w:val="24"/>
+          <w:szCs w:val="24"/>
+        </w:rPr>
+      </w:pPr>
+    </w:p>
+    <w:p>
+      <w:pPr>
+        <w:rPr>
+          <w:rFonts w:ascii="Times New Roman" w:hAnsi="Times New Roman" w:cs="Times New Roman"/>
+          <w:sz w:val="24"/>
+          <w:szCs w:val="24"/>
+        </w:rPr>
+      </w:pPr>
+    </w:p>
+    <w:p>
+      <w:pPr>
+        <w:rPr>
+          <w:rFonts w:ascii="Times New Roman" w:hAnsi="Times New Roman" w:cs="Times New Roman"/>
+          <w:sz w:val="24"/>
+          <w:szCs w:val="24"/>
+        </w:rPr>
+      </w:pPr>
+    </w:p>
+    <w:p>
+      <w:pPr>
+        <w:rPr>
+          <w:rFonts w:ascii="Times New Roman" w:hAnsi="Times New Roman" w:cs="Times New Roman"/>
+          <w:sz w:val="24"/>
+          <w:szCs w:val="24"/>
+        </w:rPr>
+      </w:pPr>
+    </w:p>
+    <w:p>
+      <w:pPr>
+        <w:rPr>
+          <w:rFonts w:ascii="Times New Roman" w:hAnsi="Times New Roman" w:cs="Times New Roman"/>
+          <w:sz w:val="24"/>
+          <w:szCs w:val="24"/>
+        </w:rPr>
+      </w:pPr>
+    </w:p>
+    <w:p>
+      <w:pPr>
+        <w:rPr>
+          <w:rFonts w:ascii="Times New Roman" w:hAnsi="Times New Roman" w:cs="Times New Roman"/>
+          <w:sz w:val="24"/>
+          <w:szCs w:val="24"/>
+        </w:rPr>
+      </w:pPr>
+    </w:p>
+    <w:p>
+      <w:pPr>
+        <w:rPr>
+          <w:rFonts w:ascii="Times New Roman" w:hAnsi="Times New Roman" w:cs="Times New Roman"/>
           <w:b/>
           <w:bCs/>
           <w:sz w:val="24"/>
@@ -1943,7 +2680,6 @@
           <w:sz w:val="24"/>
           <w:szCs w:val="24"/>
         </w:rPr>
-        <w:lastRenderedPageBreak/>
         <w:t>Requerimientos Funcionales</w:t>
       </w:r>
     </w:p>
@@ -2945,6 +3681,7 @@
               <w:rPr>
                 <w:rFonts w:ascii="Times New Roman" w:hAnsi="Times New Roman" w:cs="Times New Roman"/>
               </w:rPr>
+              <w:lastRenderedPageBreak/>
               <w:t>Requerimiento</w:t>
             </w:r>
           </w:p>
@@ -3647,7 +4384,6 @@
               <w:rPr>
                 <w:rFonts w:ascii="Times New Roman" w:hAnsi="Times New Roman" w:cs="Times New Roman"/>
               </w:rPr>
-              <w:lastRenderedPageBreak/>
               <w:t>El sistema debe permitir a los administradores gestionar usuarios (crear, editar, desactivar).</w:t>
             </w:r>
           </w:p>
@@ -4574,6 +5310,7 @@
               <w:rPr>
                 <w:rFonts w:ascii="Times New Roman" w:hAnsi="Times New Roman" w:cs="Times New Roman"/>
               </w:rPr>
+              <w:lastRenderedPageBreak/>
               <w:t>Importancia</w:t>
             </w:r>
           </w:p>
@@ -5264,7 +6001,6 @@
               <w:rPr>
                 <w:rFonts w:ascii="Times New Roman" w:hAnsi="Times New Roman" w:cs="Times New Roman"/>
               </w:rPr>
-              <w:lastRenderedPageBreak/>
               <w:t>Solicitante</w:t>
             </w:r>
           </w:p>
@@ -6289,6 +7025,7 @@
               <w:rPr>
                 <w:rFonts w:ascii="Times New Roman" w:hAnsi="Times New Roman" w:cs="Times New Roman"/>
               </w:rPr>
+              <w:lastRenderedPageBreak/>
               <w:t>Importancia</w:t>
             </w:r>
           </w:p>
@@ -6850,7 +7587,6 @@
           <w:sz w:val="24"/>
           <w:szCs w:val="24"/>
         </w:rPr>
-        <w:lastRenderedPageBreak/>
         <w:t>Requerimientos de movimientos de inventario</w:t>
       </w:r>
     </w:p>
@@ -7834,6 +8570,7 @@
               <w:rPr>
                 <w:rFonts w:ascii="Times New Roman" w:hAnsi="Times New Roman" w:cs="Times New Roman"/>
               </w:rPr>
+              <w:lastRenderedPageBreak/>
               <w:t>Solicitante</w:t>
             </w:r>
           </w:p>
@@ -8380,19 +9117,7 @@
               <w:rPr>
                 <w:rFonts w:ascii="Times New Roman" w:hAnsi="Times New Roman" w:cs="Times New Roman"/>
               </w:rPr>
-              <w:t xml:space="preserve">Actualización de stock en origen y destino; registro de responsable; </w:t>
-            </w:r>
-            <w:r>
-              <w:rPr>
-                <w:rFonts w:ascii="Times New Roman" w:hAnsi="Times New Roman" w:cs="Times New Roman"/>
-              </w:rPr>
-              <w:t>número</w:t>
-            </w:r>
-            <w:r>
-              <w:rPr>
-                <w:rFonts w:ascii="Times New Roman" w:hAnsi="Times New Roman" w:cs="Times New Roman"/>
-              </w:rPr>
-              <w:t xml:space="preserve"> de transferencia.</w:t>
+              <w:t>Actualización de stock en origen y destino; registro de responsable; número de transferencia.</w:t>
             </w:r>
           </w:p>
         </w:tc>
@@ -8511,7 +9236,6 @@
               <w:rPr>
                 <w:rFonts w:ascii="Times New Roman" w:hAnsi="Times New Roman" w:cs="Times New Roman"/>
               </w:rPr>
-              <w:lastRenderedPageBreak/>
               <w:t xml:space="preserve">Gestión </w:t>
             </w:r>
             <w:proofErr w:type="spellStart"/>
@@ -9454,6 +10178,7 @@
               <w:rPr>
                 <w:rFonts w:ascii="Times New Roman" w:hAnsi="Times New Roman" w:cs="Times New Roman"/>
               </w:rPr>
+              <w:lastRenderedPageBreak/>
               <w:t>Requerimiento</w:t>
             </w:r>
           </w:p>
@@ -10132,7 +10857,6 @@
               <w:rPr>
                 <w:rFonts w:ascii="Times New Roman" w:hAnsi="Times New Roman" w:cs="Times New Roman"/>
               </w:rPr>
-              <w:lastRenderedPageBreak/>
               <w:t xml:space="preserve">Combinación de filtros; persistencia en URL; </w:t>
             </w:r>
             <w:proofErr w:type="spellStart"/>
@@ -11016,6 +11740,7 @@
               <w:rPr>
                 <w:rFonts w:ascii="Times New Roman" w:hAnsi="Times New Roman" w:cs="Times New Roman"/>
               </w:rPr>
+              <w:lastRenderedPageBreak/>
               <w:t>Importancia</w:t>
             </w:r>
           </w:p>
@@ -11604,7 +12329,6 @@
               <w:rPr>
                 <w:rFonts w:ascii="Times New Roman" w:hAnsi="Times New Roman" w:cs="Times New Roman"/>
               </w:rPr>
-              <w:lastRenderedPageBreak/>
               <w:t>Requerimiento</w:t>
             </w:r>
           </w:p>
@@ -12656,6 +13380,7 @@
               <w:rPr>
                 <w:rFonts w:ascii="Times New Roman" w:hAnsi="Times New Roman" w:cs="Times New Roman"/>
               </w:rPr>
+              <w:lastRenderedPageBreak/>
               <w:t>Descripción</w:t>
             </w:r>
           </w:p>
@@ -13263,7 +13988,6 @@
               <w:rPr>
                 <w:rFonts w:ascii="Times New Roman" w:hAnsi="Times New Roman" w:cs="Times New Roman"/>
               </w:rPr>
-              <w:lastRenderedPageBreak/>
               <w:t>Justificación y comentarios</w:t>
             </w:r>
           </w:p>
@@ -14237,6 +14961,7 @@
               <w:rPr>
                 <w:rFonts w:ascii="Times New Roman" w:hAnsi="Times New Roman" w:cs="Times New Roman"/>
               </w:rPr>
+              <w:lastRenderedPageBreak/>
               <w:t>Requerimiento</w:t>
             </w:r>
           </w:p>
@@ -14927,7 +15652,6 @@
               <w:rPr>
                 <w:rFonts w:ascii="Times New Roman" w:hAnsi="Times New Roman" w:cs="Times New Roman"/>
               </w:rPr>
-              <w:lastRenderedPageBreak/>
               <w:t>Tabla de auditoría por pedido; visualizar en detalle; exportable.</w:t>
             </w:r>
           </w:p>
@@ -15933,6 +16657,7 @@
               <w:rPr>
                 <w:rFonts w:ascii="Times New Roman" w:hAnsi="Times New Roman" w:cs="Times New Roman"/>
               </w:rPr>
+              <w:lastRenderedPageBreak/>
               <w:t>Justificación y comentarios</w:t>
             </w:r>
           </w:p>
@@ -16574,7 +17299,6 @@
               <w:rPr>
                 <w:rFonts w:ascii="Times New Roman" w:hAnsi="Times New Roman" w:cs="Times New Roman"/>
               </w:rPr>
-              <w:lastRenderedPageBreak/>
               <w:t>Solicitante</w:t>
             </w:r>
           </w:p>
@@ -17598,6 +18322,7 @@
               <w:rPr>
                 <w:rFonts w:ascii="Times New Roman" w:hAnsi="Times New Roman" w:cs="Times New Roman"/>
               </w:rPr>
+              <w:lastRenderedPageBreak/>
               <w:t>Especificaciones</w:t>
             </w:r>
           </w:p>
@@ -18168,7 +18893,6 @@
               <w:rPr>
                 <w:rFonts w:ascii="Times New Roman" w:hAnsi="Times New Roman" w:cs="Times New Roman"/>
               </w:rPr>
-              <w:lastRenderedPageBreak/>
               <w:t>Priorizar reabastecimientos.</w:t>
             </w:r>
           </w:p>
@@ -19199,6 +19923,7 @@
               <w:rPr>
                 <w:rFonts w:ascii="Times New Roman" w:hAnsi="Times New Roman" w:cs="Times New Roman"/>
               </w:rPr>
+              <w:lastRenderedPageBreak/>
               <w:t>Nombre del modulo</w:t>
             </w:r>
           </w:p>
@@ -19830,7 +20555,6 @@
               <w:rPr>
                 <w:rFonts w:ascii="Times New Roman" w:hAnsi="Times New Roman" w:cs="Times New Roman"/>
               </w:rPr>
-              <w:lastRenderedPageBreak/>
               <w:t>Importancia</w:t>
             </w:r>
           </w:p>
@@ -20876,6 +21600,7 @@
               <w:rPr>
                 <w:rFonts w:ascii="Times New Roman" w:hAnsi="Times New Roman" w:cs="Times New Roman"/>
               </w:rPr>
+              <w:lastRenderedPageBreak/>
               <w:t xml:space="preserve">Evitar discrepancias entre </w:t>
             </w:r>
             <w:proofErr w:type="spellStart"/>
@@ -21518,7 +22243,6 @@
               <w:rPr>
                 <w:rFonts w:ascii="Times New Roman" w:hAnsi="Times New Roman" w:cs="Times New Roman"/>
               </w:rPr>
-              <w:lastRenderedPageBreak/>
               <w:t>Solicitante</w:t>
             </w:r>
           </w:p>
@@ -22558,6 +23282,7 @@
               <w:rPr>
                 <w:rFonts w:ascii="Times New Roman" w:hAnsi="Times New Roman" w:cs="Times New Roman"/>
               </w:rPr>
+              <w:lastRenderedPageBreak/>
               <w:t>Interfaz con filtros; exportación; paginación.</w:t>
             </w:r>
           </w:p>
@@ -23166,7 +23891,6 @@
               <w:rPr>
                 <w:rFonts w:ascii="Times New Roman" w:hAnsi="Times New Roman" w:cs="Times New Roman"/>
               </w:rPr>
-              <w:lastRenderedPageBreak/>
               <w:t>Requerimiento</w:t>
             </w:r>
           </w:p>
@@ -24324,6 +25048,7 @@
               <w:rPr>
                 <w:rFonts w:ascii="Times New Roman" w:hAnsi="Times New Roman" w:cs="Times New Roman"/>
               </w:rPr>
+              <w:lastRenderedPageBreak/>
               <w:t>Especificaciones</w:t>
             </w:r>
           </w:p>
@@ -25100,7 +25825,6 @@
               <w:rPr>
                 <w:rFonts w:ascii="Times New Roman" w:hAnsi="Times New Roman" w:cs="Times New Roman"/>
               </w:rPr>
-              <w:lastRenderedPageBreak/>
               <w:t>Nombre del modulo</w:t>
             </w:r>
           </w:p>
@@ -26231,6 +26955,7 @@
               <w:rPr>
                 <w:rFonts w:ascii="Times New Roman" w:hAnsi="Times New Roman" w:cs="Times New Roman"/>
               </w:rPr>
+              <w:lastRenderedPageBreak/>
               <w:t>Importancia</w:t>
             </w:r>
           </w:p>
@@ -27004,7 +27729,6 @@
               <w:rPr>
                 <w:rFonts w:ascii="Times New Roman" w:hAnsi="Times New Roman" w:cs="Times New Roman"/>
               </w:rPr>
-              <w:lastRenderedPageBreak/>
               <w:t>Descripción</w:t>
             </w:r>
           </w:p>
@@ -28070,6 +28794,7 @@
               <w:rPr>
                 <w:rFonts w:ascii="Times New Roman" w:hAnsi="Times New Roman" w:cs="Times New Roman"/>
               </w:rPr>
+              <w:lastRenderedPageBreak/>
               <w:t>Mejora apoyo al usuario</w:t>
             </w:r>
           </w:p>
@@ -28874,7 +29599,6 @@
               <w:rPr>
                 <w:rFonts w:ascii="Times New Roman" w:hAnsi="Times New Roman" w:cs="Times New Roman"/>
               </w:rPr>
-              <w:lastRenderedPageBreak/>
               <w:t>Especificaciones</w:t>
             </w:r>
           </w:p>
@@ -29327,6 +30051,7 @@
               <w:t xml:space="preserve"> disponible en /api/</w:t>
             </w:r>
             <w:proofErr w:type="spellStart"/>
+            <w:proofErr w:type="gramStart"/>
             <w:r>
               <w:rPr>
                 <w:rFonts w:ascii="Times New Roman" w:hAnsi="Times New Roman" w:cs="Times New Roman"/>
@@ -29340,6 +30065,7 @@
               </w:rPr>
               <w:t xml:space="preserve"> .</w:t>
             </w:r>
+            <w:proofErr w:type="gramEnd"/>
           </w:p>
         </w:tc>
       </w:tr>
@@ -30042,6 +30768,7 @@
               <w:rPr>
                 <w:rFonts w:ascii="Times New Roman" w:hAnsi="Times New Roman" w:cs="Times New Roman"/>
               </w:rPr>
+              <w:lastRenderedPageBreak/>
               <w:t>Requerimiento</w:t>
             </w:r>
           </w:p>
@@ -30843,7 +31570,6 @@
               <w:rPr>
                 <w:rFonts w:ascii="Times New Roman" w:hAnsi="Times New Roman" w:cs="Times New Roman"/>
               </w:rPr>
-              <w:lastRenderedPageBreak/>
               <w:t>Importancia</w:t>
             </w:r>
           </w:p>
@@ -32013,6 +32739,7 @@
               <w:rPr>
                 <w:rFonts w:ascii="Times New Roman" w:hAnsi="Times New Roman" w:cs="Times New Roman"/>
               </w:rPr>
+              <w:lastRenderedPageBreak/>
               <w:t>Solicitante</w:t>
             </w:r>
           </w:p>
@@ -32751,7 +33478,6 @@
               <w:rPr>
                 <w:rFonts w:ascii="Times New Roman" w:hAnsi="Times New Roman" w:cs="Times New Roman"/>
               </w:rPr>
-              <w:lastRenderedPageBreak/>
               <w:t>Justificación y comentarios</w:t>
             </w:r>
           </w:p>
@@ -33099,6 +33825,7 @@
               <w:t>runtime</w:t>
             </w:r>
             <w:proofErr w:type="spellEnd"/>
+            <w:proofErr w:type="gramStart"/>
             <w:r>
               <w:rPr>
                 <w:rFonts w:ascii="Times New Roman" w:hAnsi="Times New Roman" w:cs="Times New Roman"/>
@@ -33113,6 +33840,7 @@
               <w:t>env</w:t>
             </w:r>
             <w:proofErr w:type="spellEnd"/>
+            <w:proofErr w:type="gramEnd"/>
             <w:r>
               <w:rPr>
                 <w:rFonts w:ascii="Times New Roman" w:hAnsi="Times New Roman" w:cs="Times New Roman"/>
@@ -33269,6 +33997,658 @@
       <w:pPr>
         <w:rPr>
           <w:rFonts w:ascii="Times New Roman" w:hAnsi="Times New Roman" w:cs="Times New Roman"/>
+          <w:b/>
+          <w:bCs/>
+          <w:sz w:val="24"/>
+          <w:szCs w:val="24"/>
+        </w:rPr>
+      </w:pPr>
+      <w:r>
+        <w:rPr>
+          <w:rFonts w:ascii="Times New Roman" w:hAnsi="Times New Roman" w:cs="Times New Roman"/>
+          <w:b/>
+          <w:bCs/>
+          <w:sz w:val="24"/>
+          <w:szCs w:val="24"/>
+        </w:rPr>
+        <w:t>Diagrama entidad relación de la base de datos</w:t>
+      </w:r>
+    </w:p>
+    <w:p>
+      <w:pPr>
+        <w:rPr>
+          <w:rFonts w:ascii="Times New Roman" w:hAnsi="Times New Roman" w:cs="Times New Roman"/>
+          <w:sz w:val="24"/>
+          <w:szCs w:val="24"/>
+        </w:rPr>
+      </w:pPr>
+      <w:r>
+        <w:rPr>
+          <w:rFonts w:ascii="Times New Roman" w:hAnsi="Times New Roman" w:cs="Times New Roman"/>
+          <w:sz w:val="24"/>
+          <w:szCs w:val="24"/>
+        </w:rPr>
+        <w:tab/>
+        <w:t>Los diagramas entidad relación se usan para representar la estructura que tiene la base de datos que se obtuvo del análisis de requisitos y las relaciones que hay entre sus tablas.</w:t>
+      </w:r>
+    </w:p>
+    <w:p>
+      <w:pPr>
+        <w:rPr>
+          <w:rFonts w:ascii="Times New Roman" w:hAnsi="Times New Roman" w:cs="Times New Roman"/>
+          <w:sz w:val="24"/>
+          <w:szCs w:val="24"/>
+        </w:rPr>
+      </w:pPr>
+      <w:r>
+        <w:rPr>
+          <w:rFonts w:ascii="Times New Roman" w:hAnsi="Times New Roman" w:cs="Times New Roman"/>
+          <w:sz w:val="24"/>
+          <w:szCs w:val="24"/>
+        </w:rPr>
+        <w:tab/>
+        <w:t>En la figura X se expone de forma ilustrativa la solución propuesta. A continuación, la explicación de las tablas:</w:t>
+      </w:r>
+    </w:p>
+    <w:p>
+      <w:pPr>
+        <w:pStyle w:val="Prrafodelista"/>
+        <w:numPr>
+          <w:ilvl w:val="0"/>
+          <w:numId w:val="1"/>
+        </w:numPr>
+        <w:rPr>
+          <w:rFonts w:ascii="Times New Roman" w:hAnsi="Times New Roman" w:cs="Times New Roman"/>
+          <w:b/>
+          <w:bCs/>
+          <w:sz w:val="24"/>
+          <w:szCs w:val="24"/>
+        </w:rPr>
+      </w:pPr>
+      <w:r>
+        <w:rPr>
+          <w:rFonts w:ascii="Times New Roman" w:hAnsi="Times New Roman" w:cs="Times New Roman"/>
+          <w:b/>
+          <w:bCs/>
+          <w:sz w:val="24"/>
+          <w:szCs w:val="24"/>
+        </w:rPr>
+        <w:t>Usuario</w:t>
+      </w:r>
+      <w:r>
+        <w:rPr>
+          <w:rFonts w:ascii="Times New Roman" w:hAnsi="Times New Roman" w:cs="Times New Roman"/>
+          <w:b/>
+          <w:bCs/>
+          <w:sz w:val="24"/>
+          <w:szCs w:val="24"/>
+        </w:rPr>
+        <w:t>:</w:t>
+      </w:r>
+      <w:r>
+        <w:rPr>
+          <w:rFonts w:ascii="Times New Roman" w:hAnsi="Times New Roman" w:cs="Times New Roman"/>
+          <w:b/>
+          <w:bCs/>
+          <w:sz w:val="24"/>
+          <w:szCs w:val="24"/>
+        </w:rPr>
+        <w:t xml:space="preserve"> </w:t>
+      </w:r>
+      <w:r>
+        <w:rPr>
+          <w:rFonts w:ascii="Times New Roman" w:hAnsi="Times New Roman" w:cs="Times New Roman"/>
+          <w:sz w:val="24"/>
+          <w:szCs w:val="24"/>
+        </w:rPr>
+        <w:t>Contiene la información principal de los usuarios registrados, tanto del personal interno como de los clientes.</w:t>
+      </w:r>
+    </w:p>
+    <w:p>
+      <w:pPr>
+        <w:pStyle w:val="Prrafodelista"/>
+        <w:numPr>
+          <w:ilvl w:val="0"/>
+          <w:numId w:val="1"/>
+        </w:numPr>
+        <w:rPr>
+          <w:rFonts w:ascii="Times New Roman" w:hAnsi="Times New Roman" w:cs="Times New Roman"/>
+          <w:b/>
+          <w:bCs/>
+          <w:sz w:val="24"/>
+          <w:szCs w:val="24"/>
+        </w:rPr>
+      </w:pPr>
+      <w:r>
+        <w:rPr>
+          <w:rFonts w:ascii="Times New Roman" w:hAnsi="Times New Roman" w:cs="Times New Roman"/>
+          <w:b/>
+          <w:bCs/>
+          <w:sz w:val="24"/>
+          <w:szCs w:val="24"/>
+        </w:rPr>
+        <w:t>Rol:</w:t>
+      </w:r>
+      <w:r>
+        <w:rPr>
+          <w:rFonts w:ascii="Times New Roman" w:hAnsi="Times New Roman" w:cs="Times New Roman"/>
+          <w:b/>
+          <w:bCs/>
+          <w:sz w:val="24"/>
+          <w:szCs w:val="24"/>
+        </w:rPr>
+        <w:t xml:space="preserve"> </w:t>
+      </w:r>
+      <w:r>
+        <w:rPr>
+          <w:rFonts w:ascii="Times New Roman" w:hAnsi="Times New Roman" w:cs="Times New Roman"/>
+          <w:sz w:val="24"/>
+          <w:szCs w:val="24"/>
+        </w:rPr>
+        <w:t xml:space="preserve">Tabla que almacena los distintos roles del sistema </w:t>
+      </w:r>
+      <w:r>
+        <w:rPr>
+          <w:rFonts w:ascii="Times New Roman" w:hAnsi="Times New Roman" w:cs="Times New Roman"/>
+          <w:sz w:val="24"/>
+          <w:szCs w:val="24"/>
+        </w:rPr>
+        <w:t>(Administrador, Operador, Cliente</w:t>
+      </w:r>
+      <w:r>
+        <w:rPr>
+          <w:rFonts w:ascii="Times New Roman" w:hAnsi="Times New Roman" w:cs="Times New Roman"/>
+          <w:sz w:val="24"/>
+          <w:szCs w:val="24"/>
+        </w:rPr>
+        <w:t>), cada usuario debe tener un rol asignado.</w:t>
+      </w:r>
+    </w:p>
+    <w:p>
+      <w:pPr>
+        <w:pStyle w:val="Prrafodelista"/>
+        <w:numPr>
+          <w:ilvl w:val="0"/>
+          <w:numId w:val="1"/>
+        </w:numPr>
+        <w:rPr>
+          <w:rFonts w:ascii="Times New Roman" w:hAnsi="Times New Roman" w:cs="Times New Roman"/>
+          <w:b/>
+          <w:bCs/>
+          <w:sz w:val="24"/>
+          <w:szCs w:val="24"/>
+        </w:rPr>
+      </w:pPr>
+      <w:r>
+        <w:rPr>
+          <w:rFonts w:ascii="Times New Roman" w:hAnsi="Times New Roman" w:cs="Times New Roman"/>
+          <w:b/>
+          <w:bCs/>
+          <w:sz w:val="24"/>
+          <w:szCs w:val="24"/>
+        </w:rPr>
+        <w:lastRenderedPageBreak/>
+        <w:t>Producto:</w:t>
+      </w:r>
+      <w:r>
+        <w:rPr>
+          <w:rFonts w:ascii="Times New Roman" w:hAnsi="Times New Roman" w:cs="Times New Roman"/>
+          <w:b/>
+          <w:bCs/>
+          <w:sz w:val="24"/>
+          <w:szCs w:val="24"/>
+        </w:rPr>
+        <w:t xml:space="preserve"> </w:t>
+      </w:r>
+      <w:r>
+        <w:rPr>
+          <w:rFonts w:ascii="Times New Roman" w:hAnsi="Times New Roman" w:cs="Times New Roman"/>
+          <w:sz w:val="24"/>
+          <w:szCs w:val="24"/>
+        </w:rPr>
+        <w:t>Tabla que contiene los datos de todos los productos disponibles para el inventario y la venta.</w:t>
+      </w:r>
+    </w:p>
+    <w:p>
+      <w:pPr>
+        <w:pStyle w:val="Prrafodelista"/>
+        <w:numPr>
+          <w:ilvl w:val="0"/>
+          <w:numId w:val="1"/>
+        </w:numPr>
+        <w:rPr>
+          <w:rFonts w:ascii="Times New Roman" w:hAnsi="Times New Roman" w:cs="Times New Roman"/>
+          <w:b/>
+          <w:bCs/>
+          <w:sz w:val="24"/>
+          <w:szCs w:val="24"/>
+        </w:rPr>
+      </w:pPr>
+      <w:r>
+        <w:rPr>
+          <w:rFonts w:ascii="Times New Roman" w:hAnsi="Times New Roman" w:cs="Times New Roman"/>
+          <w:b/>
+          <w:bCs/>
+          <w:sz w:val="24"/>
+          <w:szCs w:val="24"/>
+        </w:rPr>
+        <w:t xml:space="preserve">Categoría: </w:t>
+      </w:r>
+      <w:r>
+        <w:rPr>
+          <w:rFonts w:ascii="Times New Roman" w:hAnsi="Times New Roman" w:cs="Times New Roman"/>
+          <w:sz w:val="24"/>
+          <w:szCs w:val="24"/>
+        </w:rPr>
+        <w:t>Almacena las categorías de los productos disponibles.</w:t>
+      </w:r>
+    </w:p>
+    <w:p>
+      <w:pPr>
+        <w:pStyle w:val="Prrafodelista"/>
+        <w:numPr>
+          <w:ilvl w:val="0"/>
+          <w:numId w:val="1"/>
+        </w:numPr>
+        <w:rPr>
+          <w:rFonts w:ascii="Times New Roman" w:hAnsi="Times New Roman" w:cs="Times New Roman"/>
+          <w:b/>
+          <w:bCs/>
+          <w:sz w:val="24"/>
+          <w:szCs w:val="24"/>
+        </w:rPr>
+      </w:pPr>
+      <w:r>
+        <w:rPr>
+          <w:rFonts w:ascii="Times New Roman" w:hAnsi="Times New Roman" w:cs="Times New Roman"/>
+          <w:b/>
+          <w:bCs/>
+          <w:sz w:val="24"/>
+          <w:szCs w:val="24"/>
+        </w:rPr>
+        <w:t>Proveedor:</w:t>
+      </w:r>
+      <w:r>
+        <w:rPr>
+          <w:rFonts w:ascii="Times New Roman" w:hAnsi="Times New Roman" w:cs="Times New Roman"/>
+          <w:b/>
+          <w:bCs/>
+          <w:sz w:val="24"/>
+          <w:szCs w:val="24"/>
+        </w:rPr>
+        <w:t xml:space="preserve"> </w:t>
+      </w:r>
+      <w:r>
+        <w:rPr>
+          <w:rFonts w:ascii="Times New Roman" w:hAnsi="Times New Roman" w:cs="Times New Roman"/>
+          <w:sz w:val="24"/>
+          <w:szCs w:val="24"/>
+        </w:rPr>
+        <w:t xml:space="preserve">Tabla que registra los proveedores que suministran productos a la tienda. </w:t>
+      </w:r>
+    </w:p>
+    <w:p>
+      <w:pPr>
+        <w:pStyle w:val="Prrafodelista"/>
+        <w:numPr>
+          <w:ilvl w:val="0"/>
+          <w:numId w:val="1"/>
+        </w:numPr>
+        <w:rPr>
+          <w:rFonts w:ascii="Times New Roman" w:hAnsi="Times New Roman" w:cs="Times New Roman"/>
+          <w:b/>
+          <w:bCs/>
+          <w:sz w:val="24"/>
+          <w:szCs w:val="24"/>
+        </w:rPr>
+      </w:pPr>
+      <w:proofErr w:type="spellStart"/>
+      <w:r>
+        <w:rPr>
+          <w:rFonts w:ascii="Times New Roman" w:hAnsi="Times New Roman" w:cs="Times New Roman"/>
+          <w:b/>
+          <w:bCs/>
+          <w:sz w:val="24"/>
+          <w:szCs w:val="24"/>
+        </w:rPr>
+        <w:t>MovimientoInventario</w:t>
+      </w:r>
+      <w:proofErr w:type="spellEnd"/>
+      <w:r>
+        <w:rPr>
+          <w:rFonts w:ascii="Times New Roman" w:hAnsi="Times New Roman" w:cs="Times New Roman"/>
+          <w:b/>
+          <w:bCs/>
+          <w:sz w:val="24"/>
+          <w:szCs w:val="24"/>
+        </w:rPr>
+        <w:t>:</w:t>
+      </w:r>
+      <w:r>
+        <w:rPr>
+          <w:rFonts w:ascii="Times New Roman" w:hAnsi="Times New Roman" w:cs="Times New Roman"/>
+          <w:b/>
+          <w:bCs/>
+          <w:sz w:val="24"/>
+          <w:szCs w:val="24"/>
+        </w:rPr>
+        <w:t xml:space="preserve"> </w:t>
+      </w:r>
+      <w:r>
+        <w:rPr>
+          <w:rFonts w:ascii="Times New Roman" w:hAnsi="Times New Roman" w:cs="Times New Roman"/>
+          <w:sz w:val="24"/>
+          <w:szCs w:val="24"/>
+        </w:rPr>
+        <w:t>Tabla que sirve para registrar los movimientos que se realizan sobre los productos en el inventario.</w:t>
+      </w:r>
+    </w:p>
+    <w:p>
+      <w:pPr>
+        <w:pStyle w:val="Prrafodelista"/>
+        <w:numPr>
+          <w:ilvl w:val="0"/>
+          <w:numId w:val="1"/>
+        </w:numPr>
+        <w:rPr>
+          <w:rFonts w:ascii="Times New Roman" w:hAnsi="Times New Roman" w:cs="Times New Roman"/>
+          <w:b/>
+          <w:bCs/>
+          <w:sz w:val="24"/>
+          <w:szCs w:val="24"/>
+        </w:rPr>
+      </w:pPr>
+      <w:r>
+        <w:rPr>
+          <w:rFonts w:ascii="Times New Roman" w:hAnsi="Times New Roman" w:cs="Times New Roman"/>
+          <w:b/>
+          <w:bCs/>
+          <w:sz w:val="24"/>
+          <w:szCs w:val="24"/>
+        </w:rPr>
+        <w:t>Carrito:</w:t>
+      </w:r>
+      <w:r>
+        <w:rPr>
+          <w:rFonts w:ascii="Times New Roman" w:hAnsi="Times New Roman" w:cs="Times New Roman"/>
+          <w:b/>
+          <w:bCs/>
+          <w:sz w:val="24"/>
+          <w:szCs w:val="24"/>
+        </w:rPr>
+        <w:t xml:space="preserve"> </w:t>
+      </w:r>
+      <w:r>
+        <w:rPr>
+          <w:rFonts w:ascii="Times New Roman" w:hAnsi="Times New Roman" w:cs="Times New Roman"/>
+          <w:sz w:val="24"/>
+          <w:szCs w:val="24"/>
+        </w:rPr>
+        <w:t>Tabla que representa al carrito de compras asociado a un usuario cliente.</w:t>
+      </w:r>
+    </w:p>
+    <w:p>
+      <w:pPr>
+        <w:pStyle w:val="Prrafodelista"/>
+        <w:numPr>
+          <w:ilvl w:val="0"/>
+          <w:numId w:val="1"/>
+        </w:numPr>
+        <w:rPr>
+          <w:rFonts w:ascii="Times New Roman" w:hAnsi="Times New Roman" w:cs="Times New Roman"/>
+          <w:b/>
+          <w:bCs/>
+          <w:sz w:val="24"/>
+          <w:szCs w:val="24"/>
+        </w:rPr>
+      </w:pPr>
+      <w:proofErr w:type="spellStart"/>
+      <w:r>
+        <w:rPr>
+          <w:rFonts w:ascii="Times New Roman" w:hAnsi="Times New Roman" w:cs="Times New Roman"/>
+          <w:b/>
+          <w:bCs/>
+          <w:sz w:val="24"/>
+          <w:szCs w:val="24"/>
+        </w:rPr>
+        <w:t>CarritoDetalle</w:t>
+      </w:r>
+      <w:proofErr w:type="spellEnd"/>
+      <w:r>
+        <w:rPr>
+          <w:rFonts w:ascii="Times New Roman" w:hAnsi="Times New Roman" w:cs="Times New Roman"/>
+          <w:b/>
+          <w:bCs/>
+          <w:sz w:val="24"/>
+          <w:szCs w:val="24"/>
+        </w:rPr>
+        <w:t>:</w:t>
+      </w:r>
+      <w:r>
+        <w:rPr>
+          <w:rFonts w:ascii="Times New Roman" w:hAnsi="Times New Roman" w:cs="Times New Roman"/>
+          <w:b/>
+          <w:bCs/>
+          <w:sz w:val="24"/>
+          <w:szCs w:val="24"/>
+        </w:rPr>
+        <w:t xml:space="preserve"> </w:t>
+      </w:r>
+      <w:r>
+        <w:rPr>
+          <w:rFonts w:ascii="Times New Roman" w:hAnsi="Times New Roman" w:cs="Times New Roman"/>
+          <w:sz w:val="24"/>
+          <w:szCs w:val="24"/>
+        </w:rPr>
+        <w:t>Es una tabla usada para almacenar los detalles de cada carrito de compras.</w:t>
+      </w:r>
+    </w:p>
+    <w:p>
+      <w:pPr>
+        <w:pStyle w:val="Prrafodelista"/>
+        <w:numPr>
+          <w:ilvl w:val="0"/>
+          <w:numId w:val="1"/>
+        </w:numPr>
+        <w:rPr>
+          <w:rFonts w:ascii="Times New Roman" w:hAnsi="Times New Roman" w:cs="Times New Roman"/>
+          <w:b/>
+          <w:bCs/>
+          <w:sz w:val="24"/>
+          <w:szCs w:val="24"/>
+        </w:rPr>
+      </w:pPr>
+      <w:r>
+        <w:rPr>
+          <w:rFonts w:ascii="Times New Roman" w:hAnsi="Times New Roman" w:cs="Times New Roman"/>
+          <w:b/>
+          <w:bCs/>
+          <w:sz w:val="24"/>
+          <w:szCs w:val="24"/>
+        </w:rPr>
+        <w:t>Orden:</w:t>
+      </w:r>
+      <w:r>
+        <w:rPr>
+          <w:rFonts w:ascii="Times New Roman" w:hAnsi="Times New Roman" w:cs="Times New Roman"/>
+          <w:b/>
+          <w:bCs/>
+          <w:sz w:val="24"/>
+          <w:szCs w:val="24"/>
+        </w:rPr>
+        <w:t xml:space="preserve"> </w:t>
+      </w:r>
+      <w:r>
+        <w:rPr>
+          <w:rFonts w:ascii="Times New Roman" w:hAnsi="Times New Roman" w:cs="Times New Roman"/>
+          <w:sz w:val="24"/>
+          <w:szCs w:val="24"/>
+        </w:rPr>
+        <w:t>Representa una orden realizada por un cliente.</w:t>
+      </w:r>
+    </w:p>
+    <w:p>
+      <w:pPr>
+        <w:pStyle w:val="Prrafodelista"/>
+        <w:numPr>
+          <w:ilvl w:val="0"/>
+          <w:numId w:val="1"/>
+        </w:numPr>
+        <w:rPr>
+          <w:rFonts w:ascii="Times New Roman" w:hAnsi="Times New Roman" w:cs="Times New Roman"/>
+          <w:b/>
+          <w:bCs/>
+          <w:sz w:val="24"/>
+          <w:szCs w:val="24"/>
+        </w:rPr>
+      </w:pPr>
+      <w:proofErr w:type="spellStart"/>
+      <w:r>
+        <w:rPr>
+          <w:rFonts w:ascii="Times New Roman" w:hAnsi="Times New Roman" w:cs="Times New Roman"/>
+          <w:b/>
+          <w:bCs/>
+          <w:sz w:val="24"/>
+          <w:szCs w:val="24"/>
+        </w:rPr>
+        <w:t>OrdenDetalle</w:t>
+      </w:r>
+      <w:proofErr w:type="spellEnd"/>
+      <w:r>
+        <w:rPr>
+          <w:rFonts w:ascii="Times New Roman" w:hAnsi="Times New Roman" w:cs="Times New Roman"/>
+          <w:b/>
+          <w:bCs/>
+          <w:sz w:val="24"/>
+          <w:szCs w:val="24"/>
+        </w:rPr>
+        <w:t>:</w:t>
+      </w:r>
+      <w:r>
+        <w:rPr>
+          <w:rFonts w:ascii="Times New Roman" w:hAnsi="Times New Roman" w:cs="Times New Roman"/>
+          <w:b/>
+          <w:bCs/>
+          <w:sz w:val="24"/>
+          <w:szCs w:val="24"/>
+        </w:rPr>
+        <w:t xml:space="preserve"> </w:t>
+      </w:r>
+      <w:r>
+        <w:rPr>
+          <w:rFonts w:ascii="Times New Roman" w:hAnsi="Times New Roman" w:cs="Times New Roman"/>
+          <w:sz w:val="24"/>
+          <w:szCs w:val="24"/>
+        </w:rPr>
+        <w:t>Contiene los detalles de cada orden.</w:t>
+      </w:r>
+    </w:p>
+    <w:p>
+      <w:pPr>
+        <w:pStyle w:val="Prrafodelista"/>
+        <w:numPr>
+          <w:ilvl w:val="0"/>
+          <w:numId w:val="1"/>
+        </w:numPr>
+        <w:rPr>
+          <w:rFonts w:ascii="Times New Roman" w:hAnsi="Times New Roman" w:cs="Times New Roman"/>
+          <w:b/>
+          <w:bCs/>
+          <w:sz w:val="24"/>
+          <w:szCs w:val="24"/>
+        </w:rPr>
+      </w:pPr>
+      <w:proofErr w:type="spellStart"/>
+      <w:r>
+        <w:rPr>
+          <w:rFonts w:ascii="Times New Roman" w:hAnsi="Times New Roman" w:cs="Times New Roman"/>
+          <w:b/>
+          <w:bCs/>
+          <w:sz w:val="24"/>
+          <w:szCs w:val="24"/>
+        </w:rPr>
+        <w:t>DireccionEnvio</w:t>
+      </w:r>
+      <w:proofErr w:type="spellEnd"/>
+      <w:r>
+        <w:rPr>
+          <w:rFonts w:ascii="Times New Roman" w:hAnsi="Times New Roman" w:cs="Times New Roman"/>
+          <w:b/>
+          <w:bCs/>
+          <w:sz w:val="24"/>
+          <w:szCs w:val="24"/>
+        </w:rPr>
+        <w:t>:</w:t>
+      </w:r>
+      <w:r>
+        <w:rPr>
+          <w:rFonts w:ascii="Times New Roman" w:hAnsi="Times New Roman" w:cs="Times New Roman"/>
+          <w:b/>
+          <w:bCs/>
+          <w:sz w:val="24"/>
+          <w:szCs w:val="24"/>
+        </w:rPr>
+        <w:t xml:space="preserve"> </w:t>
+      </w:r>
+      <w:r>
+        <w:rPr>
+          <w:rFonts w:ascii="Times New Roman" w:hAnsi="Times New Roman" w:cs="Times New Roman"/>
+          <w:sz w:val="24"/>
+          <w:szCs w:val="24"/>
+        </w:rPr>
+        <w:t>Tabla usada para almacenar las direcciones de envió asociadas a los usuarios.</w:t>
+      </w:r>
+    </w:p>
+    <w:p>
+      <w:pPr>
+        <w:pStyle w:val="Prrafodelista"/>
+        <w:numPr>
+          <w:ilvl w:val="0"/>
+          <w:numId w:val="1"/>
+        </w:numPr>
+        <w:rPr>
+          <w:rFonts w:ascii="Times New Roman" w:hAnsi="Times New Roman" w:cs="Times New Roman"/>
+          <w:b/>
+          <w:bCs/>
+          <w:sz w:val="24"/>
+          <w:szCs w:val="24"/>
+        </w:rPr>
+      </w:pPr>
+      <w:proofErr w:type="spellStart"/>
+      <w:r>
+        <w:rPr>
+          <w:rFonts w:ascii="Times New Roman" w:hAnsi="Times New Roman" w:cs="Times New Roman"/>
+          <w:b/>
+          <w:bCs/>
+          <w:sz w:val="24"/>
+          <w:szCs w:val="24"/>
+        </w:rPr>
+        <w:t>LogActividad</w:t>
+      </w:r>
+      <w:proofErr w:type="spellEnd"/>
+      <w:r>
+        <w:rPr>
+          <w:rFonts w:ascii="Times New Roman" w:hAnsi="Times New Roman" w:cs="Times New Roman"/>
+          <w:b/>
+          <w:bCs/>
+          <w:sz w:val="24"/>
+          <w:szCs w:val="24"/>
+        </w:rPr>
+        <w:t xml:space="preserve">: </w:t>
+      </w:r>
+      <w:r>
+        <w:rPr>
+          <w:rFonts w:ascii="Times New Roman" w:hAnsi="Times New Roman" w:cs="Times New Roman"/>
+          <w:sz w:val="24"/>
+          <w:szCs w:val="24"/>
+        </w:rPr>
+        <w:t>Tabla que almacena un historial auditado de las acciones que realizan los usuarios en el sistema.</w:t>
+      </w:r>
+    </w:p>
+    <w:p>
+      <w:pPr>
+        <w:rPr>
+          <w:rFonts w:ascii="Times New Roman" w:hAnsi="Times New Roman" w:cs="Times New Roman"/>
           <w:sz w:val="24"/>
           <w:szCs w:val="24"/>
         </w:rPr>
@@ -33278,6 +34658,107 @@
       <w:pPr>
         <w:rPr>
           <w:rFonts w:ascii="Times New Roman" w:hAnsi="Times New Roman" w:cs="Times New Roman"/>
+          <w:b/>
+          <w:bCs/>
+          <w:sz w:val="24"/>
+          <w:szCs w:val="24"/>
+        </w:rPr>
+      </w:pPr>
+      <w:r>
+        <w:rPr>
+          <w:rFonts w:ascii="Times New Roman" w:hAnsi="Times New Roman" w:cs="Times New Roman"/>
+          <w:b/>
+          <w:bCs/>
+          <w:sz w:val="24"/>
+          <w:szCs w:val="24"/>
+        </w:rPr>
+        <w:t>Figura X</w:t>
+      </w:r>
+    </w:p>
+    <w:p>
+      <w:pPr>
+        <w:rPr>
+          <w:rFonts w:ascii="Times New Roman" w:hAnsi="Times New Roman" w:cs="Times New Roman"/>
+          <w:b/>
+          <w:bCs/>
+          <w:sz w:val="24"/>
+          <w:szCs w:val="24"/>
+        </w:rPr>
+      </w:pPr>
+      <w:r>
+        <w:rPr>
+          <w:rFonts w:ascii="Times New Roman" w:hAnsi="Times New Roman" w:cs="Times New Roman"/>
+          <w:sz w:val="24"/>
+          <w:szCs w:val="24"/>
+        </w:rPr>
+        <w:drawing>
+          <wp:anchor distT="0" distB="0" distL="114300" distR="114300" simplePos="0" relativeHeight="251665408" behindDoc="0" locked="0" layoutInCell="1" allowOverlap="1" wp14:anchorId="603CE29C" wp14:editId="6A8E9B79">
+            <wp:simplePos x="0" y="0"/>
+            <wp:positionH relativeFrom="margin">
+              <wp:posOffset>-686463</wp:posOffset>
+            </wp:positionH>
+            <wp:positionV relativeFrom="paragraph">
+              <wp:posOffset>149749</wp:posOffset>
+            </wp:positionV>
+            <wp:extent cx="6946320" cy="4805363"/>
+            <wp:effectExtent l="0" t="0" r="6985" b="0"/>
+            <wp:wrapNone/>
+            <wp:docPr id="1898790845" name="Imagen 6"/>
+            <wp:cNvGraphicFramePr>
+              <a:graphicFrameLocks xmlns:a="http://schemas.openxmlformats.org/drawingml/2006/main" noChangeAspect="1"/>
+            </wp:cNvGraphicFramePr>
+            <a:graphic xmlns:a="http://schemas.openxmlformats.org/drawingml/2006/main">
+              <a:graphicData uri="http://schemas.openxmlformats.org/drawingml/2006/picture">
+                <pic:pic xmlns:pic="http://schemas.openxmlformats.org/drawingml/2006/picture">
+                  <pic:nvPicPr>
+                    <pic:cNvPr id="0" name="Picture 6"/>
+                    <pic:cNvPicPr>
+                      <a:picLocks noChangeAspect="1" noChangeArrowheads="1"/>
+                    </pic:cNvPicPr>
+                  </pic:nvPicPr>
+                  <pic:blipFill>
+                    <a:blip r:embed="rId7" cstate="print">
+                      <a:extLst>
+                        <a:ext uri="{28A0092B-C50C-407E-A947-70E740481C1C}">
+                          <a14:useLocalDpi xmlns:a14="http://schemas.microsoft.com/office/drawing/2010/main" val="0"/>
+                        </a:ext>
+                      </a:extLst>
+                    </a:blip>
+                    <a:srcRect/>
+                    <a:stretch>
+                      <a:fillRect/>
+                    </a:stretch>
+                  </pic:blipFill>
+                  <pic:spPr bwMode="auto">
+                    <a:xfrm>
+                      <a:off x="0" y="0"/>
+                      <a:ext cx="6946320" cy="4805363"/>
+                    </a:xfrm>
+                    <a:prstGeom prst="rect">
+                      <a:avLst/>
+                    </a:prstGeom>
+                    <a:noFill/>
+                    <a:ln>
+                      <a:noFill/>
+                    </a:ln>
+                  </pic:spPr>
+                </pic:pic>
+              </a:graphicData>
+            </a:graphic>
+            <wp14:sizeRelH relativeFrom="margin">
+              <wp14:pctWidth>0</wp14:pctWidth>
+            </wp14:sizeRelH>
+            <wp14:sizeRelV relativeFrom="margin">
+              <wp14:pctHeight>0</wp14:pctHeight>
+            </wp14:sizeRelV>
+          </wp:anchor>
+        </w:drawing>
+      </w:r>
+    </w:p>
+    <w:p>
+      <w:pPr>
+        <w:rPr>
+          <w:rFonts w:ascii="Times New Roman" w:hAnsi="Times New Roman" w:cs="Times New Roman"/>
           <w:sz w:val="24"/>
           <w:szCs w:val="24"/>
         </w:rPr>
@@ -33291,6 +34772,1307 @@
           <w:szCs w:val="24"/>
         </w:rPr>
       </w:pPr>
+    </w:p>
+    <w:p>
+      <w:pPr>
+        <w:rPr>
+          <w:rFonts w:ascii="Times New Roman" w:hAnsi="Times New Roman" w:cs="Times New Roman"/>
+          <w:sz w:val="24"/>
+          <w:szCs w:val="24"/>
+        </w:rPr>
+      </w:pPr>
+    </w:p>
+    <w:p>
+      <w:pPr>
+        <w:rPr>
+          <w:rFonts w:ascii="Times New Roman" w:hAnsi="Times New Roman" w:cs="Times New Roman"/>
+          <w:sz w:val="24"/>
+          <w:szCs w:val="24"/>
+        </w:rPr>
+      </w:pPr>
+    </w:p>
+    <w:p>
+      <w:pPr>
+        <w:rPr>
+          <w:rFonts w:ascii="Times New Roman" w:hAnsi="Times New Roman" w:cs="Times New Roman"/>
+          <w:sz w:val="24"/>
+          <w:szCs w:val="24"/>
+        </w:rPr>
+      </w:pPr>
+    </w:p>
+    <w:p>
+      <w:pPr>
+        <w:rPr>
+          <w:rFonts w:ascii="Times New Roman" w:hAnsi="Times New Roman" w:cs="Times New Roman"/>
+          <w:sz w:val="24"/>
+          <w:szCs w:val="24"/>
+        </w:rPr>
+      </w:pPr>
+    </w:p>
+    <w:p>
+      <w:pPr>
+        <w:rPr>
+          <w:rFonts w:ascii="Times New Roman" w:hAnsi="Times New Roman" w:cs="Times New Roman"/>
+          <w:sz w:val="24"/>
+          <w:szCs w:val="24"/>
+        </w:rPr>
+      </w:pPr>
+    </w:p>
+    <w:p>
+      <w:pPr>
+        <w:rPr>
+          <w:rFonts w:ascii="Times New Roman" w:hAnsi="Times New Roman" w:cs="Times New Roman"/>
+          <w:sz w:val="24"/>
+          <w:szCs w:val="24"/>
+        </w:rPr>
+      </w:pPr>
+    </w:p>
+    <w:p>
+      <w:pPr>
+        <w:rPr>
+          <w:rFonts w:ascii="Times New Roman" w:hAnsi="Times New Roman" w:cs="Times New Roman"/>
+          <w:sz w:val="24"/>
+          <w:szCs w:val="24"/>
+        </w:rPr>
+      </w:pPr>
+    </w:p>
+    <w:p>
+      <w:pPr>
+        <w:rPr>
+          <w:rFonts w:ascii="Times New Roman" w:hAnsi="Times New Roman" w:cs="Times New Roman"/>
+          <w:sz w:val="24"/>
+          <w:szCs w:val="24"/>
+        </w:rPr>
+      </w:pPr>
+    </w:p>
+    <w:p>
+      <w:pPr>
+        <w:rPr>
+          <w:rFonts w:ascii="Times New Roman" w:hAnsi="Times New Roman" w:cs="Times New Roman"/>
+          <w:sz w:val="24"/>
+          <w:szCs w:val="24"/>
+        </w:rPr>
+      </w:pPr>
+    </w:p>
+    <w:p>
+      <w:pPr>
+        <w:rPr>
+          <w:rFonts w:ascii="Times New Roman" w:hAnsi="Times New Roman" w:cs="Times New Roman"/>
+          <w:sz w:val="24"/>
+          <w:szCs w:val="24"/>
+        </w:rPr>
+      </w:pPr>
+    </w:p>
+    <w:p>
+      <w:pPr>
+        <w:rPr>
+          <w:rFonts w:ascii="Times New Roman" w:hAnsi="Times New Roman" w:cs="Times New Roman"/>
+          <w:sz w:val="24"/>
+          <w:szCs w:val="24"/>
+        </w:rPr>
+      </w:pPr>
+    </w:p>
+    <w:p>
+      <w:pPr>
+        <w:rPr>
+          <w:rFonts w:ascii="Times New Roman" w:hAnsi="Times New Roman" w:cs="Times New Roman"/>
+          <w:sz w:val="24"/>
+          <w:szCs w:val="24"/>
+        </w:rPr>
+      </w:pPr>
+    </w:p>
+    <w:p>
+      <w:pPr>
+        <w:rPr>
+          <w:rFonts w:ascii="Times New Roman" w:hAnsi="Times New Roman" w:cs="Times New Roman"/>
+          <w:sz w:val="24"/>
+          <w:szCs w:val="24"/>
+        </w:rPr>
+      </w:pPr>
+    </w:p>
+    <w:p>
+      <w:pPr>
+        <w:rPr>
+          <w:rFonts w:ascii="Times New Roman" w:hAnsi="Times New Roman" w:cs="Times New Roman"/>
+          <w:sz w:val="24"/>
+          <w:szCs w:val="24"/>
+        </w:rPr>
+      </w:pPr>
+    </w:p>
+    <w:p>
+      <w:pPr>
+        <w:rPr>
+          <w:rFonts w:ascii="Times New Roman" w:hAnsi="Times New Roman" w:cs="Times New Roman"/>
+          <w:sz w:val="24"/>
+          <w:szCs w:val="24"/>
+        </w:rPr>
+      </w:pPr>
+    </w:p>
+    <w:p>
+      <w:pPr>
+        <w:rPr>
+          <w:rFonts w:ascii="Times New Roman" w:hAnsi="Times New Roman" w:cs="Times New Roman"/>
+          <w:sz w:val="24"/>
+          <w:szCs w:val="24"/>
+        </w:rPr>
+      </w:pPr>
+      <w:r>
+        <w:rPr>
+          <w:rFonts w:ascii="Times New Roman" w:hAnsi="Times New Roman" w:cs="Times New Roman"/>
+          <w:sz w:val="24"/>
+          <w:szCs w:val="24"/>
+        </w:rPr>
+        <w:t>Fuente: Elaboración propia (2025)</w:t>
+      </w:r>
+    </w:p>
+    <w:p>
+      <w:pPr>
+        <w:rPr>
+          <w:rFonts w:ascii="Times New Roman" w:hAnsi="Times New Roman" w:cs="Times New Roman"/>
+          <w:sz w:val="24"/>
+          <w:szCs w:val="24"/>
+        </w:rPr>
+      </w:pPr>
+    </w:p>
+    <w:p>
+      <w:pPr>
+        <w:rPr>
+          <w:rFonts w:ascii="Times New Roman" w:hAnsi="Times New Roman" w:cs="Times New Roman"/>
+          <w:sz w:val="24"/>
+          <w:szCs w:val="24"/>
+        </w:rPr>
+      </w:pPr>
+    </w:p>
+    <w:p>
+      <w:pPr>
+        <w:rPr>
+          <w:rFonts w:ascii="Times New Roman" w:hAnsi="Times New Roman" w:cs="Times New Roman"/>
+          <w:sz w:val="24"/>
+          <w:szCs w:val="24"/>
+        </w:rPr>
+      </w:pPr>
+    </w:p>
+    <w:p>
+      <w:pPr>
+        <w:rPr>
+          <w:rFonts w:ascii="Times New Roman" w:hAnsi="Times New Roman" w:cs="Times New Roman"/>
+          <w:sz w:val="24"/>
+          <w:szCs w:val="24"/>
+        </w:rPr>
+      </w:pPr>
+    </w:p>
+    <w:p>
+      <w:pPr>
+        <w:rPr>
+          <w:rFonts w:ascii="Times New Roman" w:hAnsi="Times New Roman" w:cs="Times New Roman"/>
+          <w:sz w:val="24"/>
+          <w:szCs w:val="24"/>
+        </w:rPr>
+      </w:pPr>
+    </w:p>
+    <w:p>
+      <w:pPr>
+        <w:rPr>
+          <w:rFonts w:ascii="Times New Roman" w:hAnsi="Times New Roman" w:cs="Times New Roman"/>
+          <w:sz w:val="24"/>
+          <w:szCs w:val="24"/>
+        </w:rPr>
+      </w:pPr>
+    </w:p>
+    <w:p>
+      <w:pPr>
+        <w:rPr>
+          <w:rFonts w:ascii="Times New Roman" w:hAnsi="Times New Roman" w:cs="Times New Roman"/>
+          <w:sz w:val="24"/>
+          <w:szCs w:val="24"/>
+        </w:rPr>
+      </w:pPr>
+    </w:p>
+    <w:p>
+      <w:pPr>
+        <w:rPr>
+          <w:rFonts w:ascii="Times New Roman" w:hAnsi="Times New Roman" w:cs="Times New Roman"/>
+          <w:sz w:val="24"/>
+          <w:szCs w:val="24"/>
+        </w:rPr>
+      </w:pPr>
+    </w:p>
+    <w:p>
+      <w:pPr>
+        <w:rPr>
+          <w:rFonts w:ascii="Times New Roman" w:hAnsi="Times New Roman" w:cs="Times New Roman"/>
+          <w:sz w:val="24"/>
+          <w:szCs w:val="24"/>
+        </w:rPr>
+      </w:pPr>
+    </w:p>
+    <w:p>
+      <w:pPr>
+        <w:rPr>
+          <w:rFonts w:ascii="Times New Roman" w:hAnsi="Times New Roman" w:cs="Times New Roman"/>
+          <w:sz w:val="24"/>
+          <w:szCs w:val="24"/>
+        </w:rPr>
+      </w:pPr>
+      <w:r>
+        <w:rPr>
+          <w:rFonts w:ascii="Times New Roman" w:hAnsi="Times New Roman" w:cs="Times New Roman"/>
+          <w:b/>
+          <w:bCs/>
+          <w:sz w:val="24"/>
+          <w:szCs w:val="24"/>
+        </w:rPr>
+        <w:t>Diagramas de casos de uso</w:t>
+      </w:r>
+    </w:p>
+    <w:p>
+      <w:pPr>
+        <w:rPr>
+          <w:rFonts w:ascii="Times New Roman" w:hAnsi="Times New Roman" w:cs="Times New Roman"/>
+          <w:sz w:val="24"/>
+          <w:szCs w:val="24"/>
+        </w:rPr>
+      </w:pPr>
+      <w:r>
+        <w:rPr>
+          <w:rFonts w:ascii="Times New Roman" w:hAnsi="Times New Roman" w:cs="Times New Roman"/>
+          <w:b/>
+          <w:bCs/>
+          <w:sz w:val="24"/>
+          <w:szCs w:val="24"/>
+        </w:rPr>
+        <w:tab/>
+      </w:r>
+      <w:r>
+        <w:rPr>
+          <w:rFonts w:ascii="Times New Roman" w:hAnsi="Times New Roman" w:cs="Times New Roman"/>
+          <w:sz w:val="24"/>
+          <w:szCs w:val="24"/>
+        </w:rPr>
+        <w:t xml:space="preserve">Los diagramas de casos de uso son usados para poder representar los actores o posibles roles que tienen los usuarios finales a la hora de interactuar con el sistema. </w:t>
+      </w:r>
+    </w:p>
+    <w:p>
+      <w:pPr>
+        <w:rPr>
+          <w:rFonts w:ascii="Times New Roman" w:hAnsi="Times New Roman" w:cs="Times New Roman"/>
+          <w:sz w:val="24"/>
+          <w:szCs w:val="24"/>
+        </w:rPr>
+      </w:pPr>
+      <w:r>
+        <w:rPr>
+          <w:rFonts w:ascii="Times New Roman" w:hAnsi="Times New Roman" w:cs="Times New Roman"/>
+          <w:sz w:val="24"/>
+          <w:szCs w:val="24"/>
+        </w:rPr>
+        <w:t>Módulo</w:t>
+      </w:r>
+      <w:r>
+        <w:rPr>
+          <w:rFonts w:ascii="Times New Roman" w:hAnsi="Times New Roman" w:cs="Times New Roman"/>
+          <w:sz w:val="24"/>
+          <w:szCs w:val="24"/>
+        </w:rPr>
+        <w:t xml:space="preserve"> de Autenticación y usuarios</w:t>
+      </w:r>
+    </w:p>
+    <w:p>
+      <w:pPr>
+        <w:rPr>
+          <w:rFonts w:ascii="Times New Roman" w:hAnsi="Times New Roman" w:cs="Times New Roman"/>
+          <w:sz w:val="24"/>
+          <w:szCs w:val="24"/>
+        </w:rPr>
+      </w:pPr>
+      <w:r>
+        <w:rPr>
+          <w:noProof/>
+        </w:rPr>
+        <w:drawing>
+          <wp:inline distT="0" distB="0" distL="0" distR="0" wp14:anchorId="617D67A4" wp14:editId="7E7417DA">
+            <wp:extent cx="2935576" cy="3021496"/>
+            <wp:effectExtent l="0" t="0" r="0" b="5080"/>
+            <wp:docPr id="1735033704" name="Imagen 5" descr="PlantUML diagram"/>
+            <wp:cNvGraphicFramePr>
+              <a:graphicFrameLocks xmlns:a="http://schemas.openxmlformats.org/drawingml/2006/main" noChangeAspect="1"/>
+            </wp:cNvGraphicFramePr>
+            <a:graphic xmlns:a="http://schemas.openxmlformats.org/drawingml/2006/main">
+              <a:graphicData uri="http://schemas.openxmlformats.org/drawingml/2006/picture">
+                <pic:pic xmlns:pic="http://schemas.openxmlformats.org/drawingml/2006/picture">
+                  <pic:nvPicPr>
+                    <pic:cNvPr id="0" name="Picture 1" descr="PlantUML diagram"/>
+                    <pic:cNvPicPr>
+                      <a:picLocks noChangeAspect="1" noChangeArrowheads="1"/>
+                    </pic:cNvPicPr>
+                  </pic:nvPicPr>
+                  <pic:blipFill>
+                    <a:blip r:embed="rId8">
+                      <a:extLst>
+                        <a:ext uri="{28A0092B-C50C-407E-A947-70E740481C1C}">
+                          <a14:useLocalDpi xmlns:a14="http://schemas.microsoft.com/office/drawing/2010/main" val="0"/>
+                        </a:ext>
+                      </a:extLst>
+                    </a:blip>
+                    <a:srcRect/>
+                    <a:stretch>
+                      <a:fillRect/>
+                    </a:stretch>
+                  </pic:blipFill>
+                  <pic:spPr bwMode="auto">
+                    <a:xfrm>
+                      <a:off x="0" y="0"/>
+                      <a:ext cx="2935576" cy="3021496"/>
+                    </a:xfrm>
+                    <a:prstGeom prst="rect">
+                      <a:avLst/>
+                    </a:prstGeom>
+                    <a:noFill/>
+                    <a:ln>
+                      <a:noFill/>
+                    </a:ln>
+                  </pic:spPr>
+                </pic:pic>
+              </a:graphicData>
+            </a:graphic>
+          </wp:inline>
+        </w:drawing>
+      </w:r>
+    </w:p>
+    <w:p>
+      <w:pPr>
+        <w:rPr>
+          <w:rFonts w:ascii="Times New Roman" w:hAnsi="Times New Roman" w:cs="Times New Roman"/>
+          <w:sz w:val="24"/>
+          <w:szCs w:val="24"/>
+        </w:rPr>
+      </w:pPr>
+      <w:r>
+        <w:rPr>
+          <w:noProof/>
+        </w:rPr>
+        <w:drawing>
+          <wp:anchor distT="0" distB="0" distL="114300" distR="114300" simplePos="0" relativeHeight="251666432" behindDoc="0" locked="0" layoutInCell="1" allowOverlap="1" wp14:anchorId="12FB463C" wp14:editId="3D99E71C">
+            <wp:simplePos x="0" y="0"/>
+            <wp:positionH relativeFrom="margin">
+              <wp:align>left</wp:align>
+            </wp:positionH>
+            <wp:positionV relativeFrom="paragraph">
+              <wp:posOffset>263912</wp:posOffset>
+            </wp:positionV>
+            <wp:extent cx="2814762" cy="3653658"/>
+            <wp:effectExtent l="0" t="0" r="5080" b="4445"/>
+            <wp:wrapNone/>
+            <wp:docPr id="153519254" name="Imagen 6" descr="PlantUML diagram"/>
+            <wp:cNvGraphicFramePr>
+              <a:graphicFrameLocks xmlns:a="http://schemas.openxmlformats.org/drawingml/2006/main" noChangeAspect="1"/>
+            </wp:cNvGraphicFramePr>
+            <a:graphic xmlns:a="http://schemas.openxmlformats.org/drawingml/2006/main">
+              <a:graphicData uri="http://schemas.openxmlformats.org/drawingml/2006/picture">
+                <pic:pic xmlns:pic="http://schemas.openxmlformats.org/drawingml/2006/picture">
+                  <pic:nvPicPr>
+                    <pic:cNvPr id="0" name="Picture 3" descr="PlantUML diagram"/>
+                    <pic:cNvPicPr>
+                      <a:picLocks noChangeAspect="1" noChangeArrowheads="1"/>
+                    </pic:cNvPicPr>
+                  </pic:nvPicPr>
+                  <pic:blipFill>
+                    <a:blip r:embed="rId9">
+                      <a:extLst>
+                        <a:ext uri="{28A0092B-C50C-407E-A947-70E740481C1C}">
+                          <a14:useLocalDpi xmlns:a14="http://schemas.microsoft.com/office/drawing/2010/main" val="0"/>
+                        </a:ext>
+                      </a:extLst>
+                    </a:blip>
+                    <a:srcRect/>
+                    <a:stretch>
+                      <a:fillRect/>
+                    </a:stretch>
+                  </pic:blipFill>
+                  <pic:spPr bwMode="auto">
+                    <a:xfrm>
+                      <a:off x="0" y="0"/>
+                      <a:ext cx="2814762" cy="3653658"/>
+                    </a:xfrm>
+                    <a:prstGeom prst="rect">
+                      <a:avLst/>
+                    </a:prstGeom>
+                    <a:noFill/>
+                    <a:ln>
+                      <a:noFill/>
+                    </a:ln>
+                  </pic:spPr>
+                </pic:pic>
+              </a:graphicData>
+            </a:graphic>
+            <wp14:sizeRelH relativeFrom="margin">
+              <wp14:pctWidth>0</wp14:pctWidth>
+            </wp14:sizeRelH>
+            <wp14:sizeRelV relativeFrom="margin">
+              <wp14:pctHeight>0</wp14:pctHeight>
+            </wp14:sizeRelV>
+          </wp:anchor>
+        </w:drawing>
+      </w:r>
+      <w:r>
+        <w:rPr>
+          <w:rFonts w:ascii="Times New Roman" w:hAnsi="Times New Roman" w:cs="Times New Roman"/>
+          <w:sz w:val="24"/>
+          <w:szCs w:val="24"/>
+        </w:rPr>
+        <w:t>Modulo gestión de productos</w:t>
+      </w:r>
+    </w:p>
+    <w:p>
+      <w:pPr>
+        <w:rPr>
+          <w:rFonts w:ascii="Times New Roman" w:hAnsi="Times New Roman" w:cs="Times New Roman"/>
+          <w:sz w:val="24"/>
+          <w:szCs w:val="24"/>
+        </w:rPr>
+      </w:pPr>
+    </w:p>
+    <w:p>
+      <w:pPr>
+        <w:rPr>
+          <w:rFonts w:ascii="Times New Roman" w:hAnsi="Times New Roman" w:cs="Times New Roman"/>
+          <w:sz w:val="24"/>
+          <w:szCs w:val="24"/>
+        </w:rPr>
+      </w:pPr>
+    </w:p>
+    <w:p>
+      <w:pPr>
+        <w:rPr>
+          <w:rFonts w:ascii="Times New Roman" w:hAnsi="Times New Roman" w:cs="Times New Roman"/>
+          <w:sz w:val="24"/>
+          <w:szCs w:val="24"/>
+        </w:rPr>
+      </w:pPr>
+    </w:p>
+    <w:p>
+      <w:pPr>
+        <w:rPr>
+          <w:rFonts w:ascii="Times New Roman" w:hAnsi="Times New Roman" w:cs="Times New Roman"/>
+          <w:sz w:val="24"/>
+          <w:szCs w:val="24"/>
+        </w:rPr>
+      </w:pPr>
+    </w:p>
+    <w:p>
+      <w:pPr>
+        <w:rPr>
+          <w:rFonts w:ascii="Times New Roman" w:hAnsi="Times New Roman" w:cs="Times New Roman"/>
+          <w:sz w:val="24"/>
+          <w:szCs w:val="24"/>
+        </w:rPr>
+      </w:pPr>
+    </w:p>
+    <w:p>
+      <w:pPr>
+        <w:rPr>
+          <w:rFonts w:ascii="Times New Roman" w:hAnsi="Times New Roman" w:cs="Times New Roman"/>
+          <w:sz w:val="24"/>
+          <w:szCs w:val="24"/>
+        </w:rPr>
+      </w:pPr>
+    </w:p>
+    <w:p>
+      <w:pPr>
+        <w:rPr>
+          <w:rFonts w:ascii="Times New Roman" w:hAnsi="Times New Roman" w:cs="Times New Roman"/>
+          <w:sz w:val="24"/>
+          <w:szCs w:val="24"/>
+        </w:rPr>
+      </w:pPr>
+    </w:p>
+    <w:p>
+      <w:pPr>
+        <w:rPr>
+          <w:rFonts w:ascii="Times New Roman" w:hAnsi="Times New Roman" w:cs="Times New Roman"/>
+          <w:sz w:val="24"/>
+          <w:szCs w:val="24"/>
+        </w:rPr>
+      </w:pPr>
+    </w:p>
+    <w:p>
+      <w:pPr>
+        <w:rPr>
+          <w:rFonts w:ascii="Times New Roman" w:hAnsi="Times New Roman" w:cs="Times New Roman"/>
+          <w:sz w:val="24"/>
+          <w:szCs w:val="24"/>
+        </w:rPr>
+      </w:pPr>
+    </w:p>
+    <w:p>
+      <w:pPr>
+        <w:rPr>
+          <w:rFonts w:ascii="Times New Roman" w:hAnsi="Times New Roman" w:cs="Times New Roman"/>
+          <w:sz w:val="24"/>
+          <w:szCs w:val="24"/>
+        </w:rPr>
+      </w:pPr>
+    </w:p>
+    <w:p>
+      <w:pPr>
+        <w:rPr>
+          <w:rFonts w:ascii="Times New Roman" w:hAnsi="Times New Roman" w:cs="Times New Roman"/>
+          <w:sz w:val="24"/>
+          <w:szCs w:val="24"/>
+        </w:rPr>
+      </w:pPr>
+    </w:p>
+    <w:p>
+      <w:pPr>
+        <w:rPr>
+          <w:rFonts w:ascii="Times New Roman" w:hAnsi="Times New Roman" w:cs="Times New Roman"/>
+          <w:sz w:val="24"/>
+          <w:szCs w:val="24"/>
+        </w:rPr>
+      </w:pPr>
+    </w:p>
+    <w:p>
+      <w:pPr>
+        <w:rPr>
+          <w:rFonts w:ascii="Times New Roman" w:hAnsi="Times New Roman" w:cs="Times New Roman"/>
+          <w:sz w:val="24"/>
+          <w:szCs w:val="24"/>
+        </w:rPr>
+      </w:pPr>
+    </w:p>
+    <w:p>
+      <w:pPr>
+        <w:rPr>
+          <w:rFonts w:ascii="Times New Roman" w:hAnsi="Times New Roman" w:cs="Times New Roman"/>
+          <w:sz w:val="24"/>
+          <w:szCs w:val="24"/>
+        </w:rPr>
+      </w:pPr>
+      <w:r>
+        <w:rPr>
+          <w:rFonts w:ascii="Times New Roman" w:hAnsi="Times New Roman" w:cs="Times New Roman"/>
+          <w:sz w:val="24"/>
+          <w:szCs w:val="24"/>
+        </w:rPr>
+        <w:t>Modulo movimientos en el inventario</w:t>
+      </w:r>
+    </w:p>
+    <w:p>
+      <w:pPr>
+        <w:rPr>
+          <w:rFonts w:ascii="Times New Roman" w:hAnsi="Times New Roman" w:cs="Times New Roman"/>
+          <w:sz w:val="24"/>
+          <w:szCs w:val="24"/>
+        </w:rPr>
+      </w:pPr>
+      <w:r>
+        <w:rPr>
+          <w:noProof/>
+        </w:rPr>
+        <w:drawing>
+          <wp:inline distT="0" distB="0" distL="0" distR="0" wp14:anchorId="28014019" wp14:editId="0A109493">
+            <wp:extent cx="2785355" cy="2568271"/>
+            <wp:effectExtent l="0" t="0" r="0" b="3810"/>
+            <wp:docPr id="2071383827" name="Imagen 7" descr="PlantUML diagram"/>
+            <wp:cNvGraphicFramePr>
+              <a:graphicFrameLocks xmlns:a="http://schemas.openxmlformats.org/drawingml/2006/main" noChangeAspect="1"/>
+            </wp:cNvGraphicFramePr>
+            <a:graphic xmlns:a="http://schemas.openxmlformats.org/drawingml/2006/main">
+              <a:graphicData uri="http://schemas.openxmlformats.org/drawingml/2006/picture">
+                <pic:pic xmlns:pic="http://schemas.openxmlformats.org/drawingml/2006/picture">
+                  <pic:nvPicPr>
+                    <pic:cNvPr id="0" name="Picture 5" descr="PlantUML diagram"/>
+                    <pic:cNvPicPr>
+                      <a:picLocks noChangeAspect="1" noChangeArrowheads="1"/>
+                    </pic:cNvPicPr>
+                  </pic:nvPicPr>
+                  <pic:blipFill>
+                    <a:blip r:embed="rId10">
+                      <a:extLst>
+                        <a:ext uri="{28A0092B-C50C-407E-A947-70E740481C1C}">
+                          <a14:useLocalDpi xmlns:a14="http://schemas.microsoft.com/office/drawing/2010/main" val="0"/>
+                        </a:ext>
+                      </a:extLst>
+                    </a:blip>
+                    <a:srcRect/>
+                    <a:stretch>
+                      <a:fillRect/>
+                    </a:stretch>
+                  </pic:blipFill>
+                  <pic:spPr bwMode="auto">
+                    <a:xfrm>
+                      <a:off x="0" y="0"/>
+                      <a:ext cx="2792568" cy="2574922"/>
+                    </a:xfrm>
+                    <a:prstGeom prst="rect">
+                      <a:avLst/>
+                    </a:prstGeom>
+                    <a:noFill/>
+                    <a:ln>
+                      <a:noFill/>
+                    </a:ln>
+                  </pic:spPr>
+                </pic:pic>
+              </a:graphicData>
+            </a:graphic>
+          </wp:inline>
+        </w:drawing>
+      </w:r>
+    </w:p>
+    <w:p>
+      <w:pPr>
+        <w:rPr>
+          <w:rFonts w:ascii="Times New Roman" w:hAnsi="Times New Roman" w:cs="Times New Roman"/>
+          <w:sz w:val="24"/>
+          <w:szCs w:val="24"/>
+        </w:rPr>
+      </w:pPr>
+      <w:r>
+        <w:rPr>
+          <w:rFonts w:ascii="Times New Roman" w:hAnsi="Times New Roman" w:cs="Times New Roman"/>
+          <w:sz w:val="24"/>
+          <w:szCs w:val="24"/>
+        </w:rPr>
+        <w:t>Modulo E-Commerce</w:t>
+      </w:r>
+      <w:r>
+        <w:rPr>
+          <w:rFonts w:ascii="Times New Roman" w:hAnsi="Times New Roman" w:cs="Times New Roman"/>
+          <w:sz w:val="24"/>
+          <w:szCs w:val="24"/>
+        </w:rPr>
+        <w:t xml:space="preserve"> </w:t>
+      </w:r>
+    </w:p>
+    <w:p>
+      <w:pPr>
+        <w:rPr>
+          <w:rFonts w:ascii="Times New Roman" w:hAnsi="Times New Roman" w:cs="Times New Roman"/>
+          <w:sz w:val="24"/>
+          <w:szCs w:val="24"/>
+        </w:rPr>
+      </w:pPr>
+      <w:r>
+        <w:rPr>
+          <w:noProof/>
+        </w:rPr>
+        <w:lastRenderedPageBreak/>
+        <w:drawing>
+          <wp:inline distT="0" distB="0" distL="0" distR="0" wp14:anchorId="5064295C" wp14:editId="71EF63BB">
+            <wp:extent cx="2870421" cy="4762553"/>
+            <wp:effectExtent l="0" t="0" r="6350" b="0"/>
+            <wp:docPr id="661155305" name="Imagen 8" descr="PlantUML diagram"/>
+            <wp:cNvGraphicFramePr>
+              <a:graphicFrameLocks xmlns:a="http://schemas.openxmlformats.org/drawingml/2006/main" noChangeAspect="1"/>
+            </wp:cNvGraphicFramePr>
+            <a:graphic xmlns:a="http://schemas.openxmlformats.org/drawingml/2006/main">
+              <a:graphicData uri="http://schemas.openxmlformats.org/drawingml/2006/picture">
+                <pic:pic xmlns:pic="http://schemas.openxmlformats.org/drawingml/2006/picture">
+                  <pic:nvPicPr>
+                    <pic:cNvPr id="0" name="Picture 7" descr="PlantUML diagram"/>
+                    <pic:cNvPicPr>
+                      <a:picLocks noChangeAspect="1" noChangeArrowheads="1"/>
+                    </pic:cNvPicPr>
+                  </pic:nvPicPr>
+                  <pic:blipFill>
+                    <a:blip r:embed="rId11">
+                      <a:extLst>
+                        <a:ext uri="{28A0092B-C50C-407E-A947-70E740481C1C}">
+                          <a14:useLocalDpi xmlns:a14="http://schemas.microsoft.com/office/drawing/2010/main" val="0"/>
+                        </a:ext>
+                      </a:extLst>
+                    </a:blip>
+                    <a:srcRect/>
+                    <a:stretch>
+                      <a:fillRect/>
+                    </a:stretch>
+                  </pic:blipFill>
+                  <pic:spPr bwMode="auto">
+                    <a:xfrm>
+                      <a:off x="0" y="0"/>
+                      <a:ext cx="2872662" cy="4766272"/>
+                    </a:xfrm>
+                    <a:prstGeom prst="rect">
+                      <a:avLst/>
+                    </a:prstGeom>
+                    <a:noFill/>
+                    <a:ln>
+                      <a:noFill/>
+                    </a:ln>
+                  </pic:spPr>
+                </pic:pic>
+              </a:graphicData>
+            </a:graphic>
+          </wp:inline>
+        </w:drawing>
+      </w:r>
+    </w:p>
+    <w:p>
+      <w:pPr>
+        <w:rPr>
+          <w:rFonts w:ascii="Times New Roman" w:hAnsi="Times New Roman" w:cs="Times New Roman"/>
+          <w:sz w:val="24"/>
+          <w:szCs w:val="24"/>
+        </w:rPr>
+      </w:pPr>
+      <w:r>
+        <w:rPr>
+          <w:rFonts w:ascii="Times New Roman" w:hAnsi="Times New Roman" w:cs="Times New Roman"/>
+          <w:sz w:val="24"/>
+          <w:szCs w:val="24"/>
+        </w:rPr>
+        <w:t>Modulo pedidos</w:t>
+      </w:r>
+    </w:p>
+    <w:p>
+      <w:pPr>
+        <w:rPr>
+          <w:rFonts w:ascii="Times New Roman" w:hAnsi="Times New Roman" w:cs="Times New Roman"/>
+          <w:sz w:val="24"/>
+          <w:szCs w:val="24"/>
+        </w:rPr>
+      </w:pPr>
+      <w:r>
+        <w:rPr>
+          <w:noProof/>
+        </w:rPr>
+        <w:lastRenderedPageBreak/>
+        <w:drawing>
+          <wp:inline distT="0" distB="0" distL="0" distR="0" wp14:anchorId="4D1CD24F" wp14:editId="7850F7E0">
+            <wp:extent cx="3315694" cy="4038652"/>
+            <wp:effectExtent l="0" t="0" r="0" b="0"/>
+            <wp:docPr id="2147105690" name="Imagen 9" descr="PlantUML diagram"/>
+            <wp:cNvGraphicFramePr>
+              <a:graphicFrameLocks xmlns:a="http://schemas.openxmlformats.org/drawingml/2006/main" noChangeAspect="1"/>
+            </wp:cNvGraphicFramePr>
+            <a:graphic xmlns:a="http://schemas.openxmlformats.org/drawingml/2006/main">
+              <a:graphicData uri="http://schemas.openxmlformats.org/drawingml/2006/picture">
+                <pic:pic xmlns:pic="http://schemas.openxmlformats.org/drawingml/2006/picture">
+                  <pic:nvPicPr>
+                    <pic:cNvPr id="0" name="Picture 9" descr="PlantUML diagram"/>
+                    <pic:cNvPicPr>
+                      <a:picLocks noChangeAspect="1" noChangeArrowheads="1"/>
+                    </pic:cNvPicPr>
+                  </pic:nvPicPr>
+                  <pic:blipFill>
+                    <a:blip r:embed="rId12">
+                      <a:extLst>
+                        <a:ext uri="{28A0092B-C50C-407E-A947-70E740481C1C}">
+                          <a14:useLocalDpi xmlns:a14="http://schemas.microsoft.com/office/drawing/2010/main" val="0"/>
+                        </a:ext>
+                      </a:extLst>
+                    </a:blip>
+                    <a:srcRect/>
+                    <a:stretch>
+                      <a:fillRect/>
+                    </a:stretch>
+                  </pic:blipFill>
+                  <pic:spPr bwMode="auto">
+                    <a:xfrm>
+                      <a:off x="0" y="0"/>
+                      <a:ext cx="3322559" cy="4047014"/>
+                    </a:xfrm>
+                    <a:prstGeom prst="rect">
+                      <a:avLst/>
+                    </a:prstGeom>
+                    <a:noFill/>
+                    <a:ln>
+                      <a:noFill/>
+                    </a:ln>
+                  </pic:spPr>
+                </pic:pic>
+              </a:graphicData>
+            </a:graphic>
+          </wp:inline>
+        </w:drawing>
+      </w:r>
+    </w:p>
+    <w:p>
+      <w:pPr>
+        <w:rPr>
+          <w:rFonts w:ascii="Times New Roman" w:hAnsi="Times New Roman" w:cs="Times New Roman"/>
+          <w:sz w:val="24"/>
+          <w:szCs w:val="24"/>
+        </w:rPr>
+      </w:pPr>
+    </w:p>
+    <w:p>
+      <w:pPr>
+        <w:rPr>
+          <w:rFonts w:ascii="Times New Roman" w:hAnsi="Times New Roman" w:cs="Times New Roman"/>
+          <w:sz w:val="24"/>
+          <w:szCs w:val="24"/>
+        </w:rPr>
+      </w:pPr>
+      <w:r>
+        <w:rPr>
+          <w:rFonts w:ascii="Times New Roman" w:hAnsi="Times New Roman" w:cs="Times New Roman"/>
+          <w:sz w:val="24"/>
+          <w:szCs w:val="24"/>
+        </w:rPr>
+        <w:t xml:space="preserve">Modulo alertas y automatización </w:t>
+      </w:r>
+    </w:p>
+    <w:p>
+      <w:pPr>
+        <w:rPr>
+          <w:rFonts w:ascii="Times New Roman" w:hAnsi="Times New Roman" w:cs="Times New Roman"/>
+          <w:sz w:val="24"/>
+          <w:szCs w:val="24"/>
+        </w:rPr>
+      </w:pPr>
+      <w:r>
+        <w:rPr>
+          <w:noProof/>
+        </w:rPr>
+        <w:drawing>
+          <wp:inline distT="0" distB="0" distL="0" distR="0" wp14:anchorId="7F9E00D5" wp14:editId="65BEE60D">
+            <wp:extent cx="3450866" cy="2158146"/>
+            <wp:effectExtent l="0" t="0" r="0" b="0"/>
+            <wp:docPr id="2039543057" name="Imagen 10" descr="PlantUML diagram"/>
+            <wp:cNvGraphicFramePr>
+              <a:graphicFrameLocks xmlns:a="http://schemas.openxmlformats.org/drawingml/2006/main" noChangeAspect="1"/>
+            </wp:cNvGraphicFramePr>
+            <a:graphic xmlns:a="http://schemas.openxmlformats.org/drawingml/2006/main">
+              <a:graphicData uri="http://schemas.openxmlformats.org/drawingml/2006/picture">
+                <pic:pic xmlns:pic="http://schemas.openxmlformats.org/drawingml/2006/picture">
+                  <pic:nvPicPr>
+                    <pic:cNvPr id="0" name="Picture 11" descr="PlantUML diagram"/>
+                    <pic:cNvPicPr>
+                      <a:picLocks noChangeAspect="1" noChangeArrowheads="1"/>
+                    </pic:cNvPicPr>
+                  </pic:nvPicPr>
+                  <pic:blipFill>
+                    <a:blip r:embed="rId13">
+                      <a:extLst>
+                        <a:ext uri="{28A0092B-C50C-407E-A947-70E740481C1C}">
+                          <a14:useLocalDpi xmlns:a14="http://schemas.microsoft.com/office/drawing/2010/main" val="0"/>
+                        </a:ext>
+                      </a:extLst>
+                    </a:blip>
+                    <a:srcRect/>
+                    <a:stretch>
+                      <a:fillRect/>
+                    </a:stretch>
+                  </pic:blipFill>
+                  <pic:spPr bwMode="auto">
+                    <a:xfrm>
+                      <a:off x="0" y="0"/>
+                      <a:ext cx="3457049" cy="2162013"/>
+                    </a:xfrm>
+                    <a:prstGeom prst="rect">
+                      <a:avLst/>
+                    </a:prstGeom>
+                    <a:noFill/>
+                    <a:ln>
+                      <a:noFill/>
+                    </a:ln>
+                  </pic:spPr>
+                </pic:pic>
+              </a:graphicData>
+            </a:graphic>
+          </wp:inline>
+        </w:drawing>
+      </w:r>
+    </w:p>
+    <w:p>
+      <w:pPr>
+        <w:rPr>
+          <w:rFonts w:ascii="Times New Roman" w:hAnsi="Times New Roman" w:cs="Times New Roman"/>
+          <w:sz w:val="24"/>
+          <w:szCs w:val="24"/>
+        </w:rPr>
+      </w:pPr>
+    </w:p>
+    <w:p>
+      <w:pPr>
+        <w:rPr>
+          <w:rFonts w:ascii="Times New Roman" w:hAnsi="Times New Roman" w:cs="Times New Roman"/>
+          <w:sz w:val="24"/>
+          <w:szCs w:val="24"/>
+        </w:rPr>
+      </w:pPr>
+    </w:p>
+    <w:p>
+      <w:pPr>
+        <w:rPr>
+          <w:rFonts w:ascii="Times New Roman" w:hAnsi="Times New Roman" w:cs="Times New Roman"/>
+          <w:sz w:val="24"/>
+          <w:szCs w:val="24"/>
+        </w:rPr>
+      </w:pPr>
+    </w:p>
+    <w:p>
+      <w:pPr>
+        <w:rPr>
+          <w:rFonts w:ascii="Times New Roman" w:hAnsi="Times New Roman" w:cs="Times New Roman"/>
+          <w:sz w:val="24"/>
+          <w:szCs w:val="24"/>
+        </w:rPr>
+      </w:pPr>
+      <w:r>
+        <w:rPr>
+          <w:rFonts w:ascii="Times New Roman" w:hAnsi="Times New Roman" w:cs="Times New Roman"/>
+          <w:sz w:val="24"/>
+          <w:szCs w:val="24"/>
+        </w:rPr>
+        <w:t>Modulo de dashboards y reportes</w:t>
+      </w:r>
+    </w:p>
+    <w:p>
+      <w:pPr>
+        <w:rPr>
+          <w:rFonts w:ascii="Times New Roman" w:hAnsi="Times New Roman" w:cs="Times New Roman"/>
+          <w:sz w:val="24"/>
+          <w:szCs w:val="24"/>
+        </w:rPr>
+      </w:pPr>
+      <w:r>
+        <w:rPr>
+          <w:noProof/>
+        </w:rPr>
+        <w:lastRenderedPageBreak/>
+        <w:drawing>
+          <wp:inline distT="0" distB="0" distL="0" distR="0" wp14:anchorId="561E64CF" wp14:editId="461F7E56">
+            <wp:extent cx="3427013" cy="3487031"/>
+            <wp:effectExtent l="0" t="0" r="2540" b="0"/>
+            <wp:docPr id="1443076597" name="Imagen 11" descr="PlantUML diagram"/>
+            <wp:cNvGraphicFramePr>
+              <a:graphicFrameLocks xmlns:a="http://schemas.openxmlformats.org/drawingml/2006/main" noChangeAspect="1"/>
+            </wp:cNvGraphicFramePr>
+            <a:graphic xmlns:a="http://schemas.openxmlformats.org/drawingml/2006/main">
+              <a:graphicData uri="http://schemas.openxmlformats.org/drawingml/2006/picture">
+                <pic:pic xmlns:pic="http://schemas.openxmlformats.org/drawingml/2006/picture">
+                  <pic:nvPicPr>
+                    <pic:cNvPr id="0" name="Picture 13" descr="PlantUML diagram"/>
+                    <pic:cNvPicPr>
+                      <a:picLocks noChangeAspect="1" noChangeArrowheads="1"/>
+                    </pic:cNvPicPr>
+                  </pic:nvPicPr>
+                  <pic:blipFill>
+                    <a:blip r:embed="rId14">
+                      <a:extLst>
+                        <a:ext uri="{28A0092B-C50C-407E-A947-70E740481C1C}">
+                          <a14:useLocalDpi xmlns:a14="http://schemas.microsoft.com/office/drawing/2010/main" val="0"/>
+                        </a:ext>
+                      </a:extLst>
+                    </a:blip>
+                    <a:srcRect/>
+                    <a:stretch>
+                      <a:fillRect/>
+                    </a:stretch>
+                  </pic:blipFill>
+                  <pic:spPr bwMode="auto">
+                    <a:xfrm>
+                      <a:off x="0" y="0"/>
+                      <a:ext cx="3435390" cy="3495555"/>
+                    </a:xfrm>
+                    <a:prstGeom prst="rect">
+                      <a:avLst/>
+                    </a:prstGeom>
+                    <a:noFill/>
+                    <a:ln>
+                      <a:noFill/>
+                    </a:ln>
+                  </pic:spPr>
+                </pic:pic>
+              </a:graphicData>
+            </a:graphic>
+          </wp:inline>
+        </w:drawing>
+      </w:r>
+    </w:p>
+    <w:p>
+      <w:pPr>
+        <w:rPr>
+          <w:rFonts w:ascii="Times New Roman" w:hAnsi="Times New Roman" w:cs="Times New Roman"/>
+          <w:sz w:val="24"/>
+          <w:szCs w:val="24"/>
+        </w:rPr>
+      </w:pPr>
+      <w:r>
+        <w:rPr>
+          <w:rFonts w:ascii="Times New Roman" w:hAnsi="Times New Roman" w:cs="Times New Roman"/>
+          <w:sz w:val="24"/>
+          <w:szCs w:val="24"/>
+        </w:rPr>
+        <w:t>Módulo de administración general</w:t>
+      </w:r>
+    </w:p>
+    <w:p>
+      <w:pPr>
+        <w:rPr>
+          <w:rFonts w:ascii="Times New Roman" w:hAnsi="Times New Roman" w:cs="Times New Roman"/>
+          <w:sz w:val="24"/>
+          <w:szCs w:val="24"/>
+        </w:rPr>
+      </w:pPr>
+      <w:r>
+        <w:rPr>
+          <w:noProof/>
+        </w:rPr>
+        <w:drawing>
+          <wp:inline distT="0" distB="0" distL="0" distR="0" wp14:anchorId="4A7BF10F" wp14:editId="7BC64269">
+            <wp:extent cx="4285615" cy="2576195"/>
+            <wp:effectExtent l="0" t="0" r="635" b="0"/>
+            <wp:docPr id="1765861848" name="Imagen 12" descr="PlantUML diagram"/>
+            <wp:cNvGraphicFramePr>
+              <a:graphicFrameLocks xmlns:a="http://schemas.openxmlformats.org/drawingml/2006/main" noChangeAspect="1"/>
+            </wp:cNvGraphicFramePr>
+            <a:graphic xmlns:a="http://schemas.openxmlformats.org/drawingml/2006/main">
+              <a:graphicData uri="http://schemas.openxmlformats.org/drawingml/2006/picture">
+                <pic:pic xmlns:pic="http://schemas.openxmlformats.org/drawingml/2006/picture">
+                  <pic:nvPicPr>
+                    <pic:cNvPr id="0" name="Picture 15" descr="PlantUML diagram"/>
+                    <pic:cNvPicPr>
+                      <a:picLocks noChangeAspect="1" noChangeArrowheads="1"/>
+                    </pic:cNvPicPr>
+                  </pic:nvPicPr>
+                  <pic:blipFill>
+                    <a:blip r:embed="rId15">
+                      <a:extLst>
+                        <a:ext uri="{28A0092B-C50C-407E-A947-70E740481C1C}">
+                          <a14:useLocalDpi xmlns:a14="http://schemas.microsoft.com/office/drawing/2010/main" val="0"/>
+                        </a:ext>
+                      </a:extLst>
+                    </a:blip>
+                    <a:srcRect/>
+                    <a:stretch>
+                      <a:fillRect/>
+                    </a:stretch>
+                  </pic:blipFill>
+                  <pic:spPr bwMode="auto">
+                    <a:xfrm>
+                      <a:off x="0" y="0"/>
+                      <a:ext cx="4285615" cy="2576195"/>
+                    </a:xfrm>
+                    <a:prstGeom prst="rect">
+                      <a:avLst/>
+                    </a:prstGeom>
+                    <a:noFill/>
+                    <a:ln>
+                      <a:noFill/>
+                    </a:ln>
+                  </pic:spPr>
+                </pic:pic>
+              </a:graphicData>
+            </a:graphic>
+          </wp:inline>
+        </w:drawing>
+      </w:r>
+    </w:p>
+    <w:p>
+      <w:pPr>
+        <w:rPr>
+          <w:rFonts w:ascii="Times New Roman" w:hAnsi="Times New Roman" w:cs="Times New Roman"/>
+          <w:sz w:val="24"/>
+          <w:szCs w:val="24"/>
+        </w:rPr>
+      </w:pPr>
+    </w:p>
+    <w:p>
+      <w:pPr>
+        <w:rPr>
+          <w:rFonts w:ascii="Times New Roman" w:hAnsi="Times New Roman" w:cs="Times New Roman"/>
+          <w:sz w:val="24"/>
+          <w:szCs w:val="24"/>
+        </w:rPr>
+      </w:pPr>
+    </w:p>
+    <w:p>
+      <w:pPr>
+        <w:rPr>
+          <w:rFonts w:ascii="Times New Roman" w:hAnsi="Times New Roman" w:cs="Times New Roman"/>
+          <w:sz w:val="24"/>
+          <w:szCs w:val="24"/>
+        </w:rPr>
+      </w:pPr>
+    </w:p>
+    <w:p>
+      <w:pPr>
+        <w:rPr>
+          <w:rFonts w:ascii="Times New Roman" w:hAnsi="Times New Roman" w:cs="Times New Roman"/>
+          <w:sz w:val="24"/>
+          <w:szCs w:val="24"/>
+        </w:rPr>
+      </w:pPr>
+    </w:p>
+    <w:p>
+      <w:pPr>
+        <w:rPr>
+          <w:rFonts w:ascii="Times New Roman" w:hAnsi="Times New Roman" w:cs="Times New Roman"/>
+          <w:sz w:val="24"/>
+          <w:szCs w:val="24"/>
+        </w:rPr>
+      </w:pPr>
+    </w:p>
+    <w:p>
+      <w:pPr>
+        <w:rPr>
+          <w:rFonts w:ascii="Times New Roman" w:hAnsi="Times New Roman" w:cs="Times New Roman"/>
+          <w:sz w:val="24"/>
+          <w:szCs w:val="24"/>
+        </w:rPr>
+      </w:pPr>
+      <w:r>
+        <w:rPr>
+          <w:rFonts w:ascii="Times New Roman" w:hAnsi="Times New Roman" w:cs="Times New Roman"/>
+          <w:sz w:val="24"/>
+          <w:szCs w:val="24"/>
+        </w:rPr>
+        <w:t xml:space="preserve">Modulo de integración de inventario con el E-Commerce </w:t>
+      </w:r>
+    </w:p>
+    <w:p>
+      <w:pPr>
+        <w:rPr>
+          <w:rFonts w:ascii="Times New Roman" w:hAnsi="Times New Roman" w:cs="Times New Roman"/>
+          <w:sz w:val="24"/>
+          <w:szCs w:val="24"/>
+        </w:rPr>
+      </w:pPr>
+      <w:r>
+        <w:rPr>
+          <w:noProof/>
+        </w:rPr>
+        <w:lastRenderedPageBreak/>
+        <w:drawing>
+          <wp:inline distT="0" distB="0" distL="0" distR="0" wp14:anchorId="6646FD2A" wp14:editId="2870BEBC">
+            <wp:extent cx="4095115" cy="2655570"/>
+            <wp:effectExtent l="0" t="0" r="635" b="0"/>
+            <wp:docPr id="1094937389" name="Imagen 13" descr="PlantUML diagram"/>
+            <wp:cNvGraphicFramePr>
+              <a:graphicFrameLocks xmlns:a="http://schemas.openxmlformats.org/drawingml/2006/main" noChangeAspect="1"/>
+            </wp:cNvGraphicFramePr>
+            <a:graphic xmlns:a="http://schemas.openxmlformats.org/drawingml/2006/main">
+              <a:graphicData uri="http://schemas.openxmlformats.org/drawingml/2006/picture">
+                <pic:pic xmlns:pic="http://schemas.openxmlformats.org/drawingml/2006/picture">
+                  <pic:nvPicPr>
+                    <pic:cNvPr id="0" name="Picture 17" descr="PlantUML diagram"/>
+                    <pic:cNvPicPr>
+                      <a:picLocks noChangeAspect="1" noChangeArrowheads="1"/>
+                    </pic:cNvPicPr>
+                  </pic:nvPicPr>
+                  <pic:blipFill>
+                    <a:blip r:embed="rId16">
+                      <a:extLst>
+                        <a:ext uri="{28A0092B-C50C-407E-A947-70E740481C1C}">
+                          <a14:useLocalDpi xmlns:a14="http://schemas.microsoft.com/office/drawing/2010/main" val="0"/>
+                        </a:ext>
+                      </a:extLst>
+                    </a:blip>
+                    <a:srcRect/>
+                    <a:stretch>
+                      <a:fillRect/>
+                    </a:stretch>
+                  </pic:blipFill>
+                  <pic:spPr bwMode="auto">
+                    <a:xfrm>
+                      <a:off x="0" y="0"/>
+                      <a:ext cx="4095115" cy="2655570"/>
+                    </a:xfrm>
+                    <a:prstGeom prst="rect">
+                      <a:avLst/>
+                    </a:prstGeom>
+                    <a:noFill/>
+                    <a:ln>
+                      <a:noFill/>
+                    </a:ln>
+                  </pic:spPr>
+                </pic:pic>
+              </a:graphicData>
+            </a:graphic>
+          </wp:inline>
+        </w:drawing>
+      </w:r>
+    </w:p>
+    <w:p>
+      <w:pPr>
+        <w:rPr>
+          <w:rFonts w:ascii="Times New Roman" w:hAnsi="Times New Roman" w:cs="Times New Roman"/>
+          <w:sz w:val="24"/>
+          <w:szCs w:val="24"/>
+        </w:rPr>
+      </w:pPr>
+    </w:p>
+    <w:p>
+      <w:pPr>
+        <w:rPr>
+          <w:rFonts w:ascii="Times New Roman" w:hAnsi="Times New Roman" w:cs="Times New Roman"/>
+          <w:sz w:val="24"/>
+          <w:szCs w:val="24"/>
+        </w:rPr>
+      </w:pPr>
+      <w:r>
+        <w:rPr>
+          <w:rFonts w:ascii="Times New Roman" w:hAnsi="Times New Roman" w:cs="Times New Roman"/>
+          <w:sz w:val="24"/>
+          <w:szCs w:val="24"/>
+        </w:rPr>
+        <w:t xml:space="preserve">Modulo de auditoria </w:t>
+      </w:r>
+    </w:p>
+    <w:p>
+      <w:pPr>
+        <w:rPr>
+          <w:rFonts w:ascii="Times New Roman" w:hAnsi="Times New Roman" w:cs="Times New Roman"/>
+          <w:sz w:val="24"/>
+          <w:szCs w:val="24"/>
+        </w:rPr>
+      </w:pPr>
+      <w:r>
+        <w:rPr>
+          <w:noProof/>
+        </w:rPr>
+        <w:drawing>
+          <wp:inline distT="0" distB="0" distL="0" distR="0" wp14:anchorId="0DDD13A0" wp14:editId="53245B85">
+            <wp:extent cx="3315970" cy="1884680"/>
+            <wp:effectExtent l="0" t="0" r="0" b="1270"/>
+            <wp:docPr id="750602935" name="Imagen 14" descr="PlantUML diagram"/>
+            <wp:cNvGraphicFramePr>
+              <a:graphicFrameLocks xmlns:a="http://schemas.openxmlformats.org/drawingml/2006/main" noChangeAspect="1"/>
+            </wp:cNvGraphicFramePr>
+            <a:graphic xmlns:a="http://schemas.openxmlformats.org/drawingml/2006/main">
+              <a:graphicData uri="http://schemas.openxmlformats.org/drawingml/2006/picture">
+                <pic:pic xmlns:pic="http://schemas.openxmlformats.org/drawingml/2006/picture">
+                  <pic:nvPicPr>
+                    <pic:cNvPr id="0" name="Picture 19" descr="PlantUML diagram"/>
+                    <pic:cNvPicPr>
+                      <a:picLocks noChangeAspect="1" noChangeArrowheads="1"/>
+                    </pic:cNvPicPr>
+                  </pic:nvPicPr>
+                  <pic:blipFill>
+                    <a:blip r:embed="rId17">
+                      <a:extLst>
+                        <a:ext uri="{28A0092B-C50C-407E-A947-70E740481C1C}">
+                          <a14:useLocalDpi xmlns:a14="http://schemas.microsoft.com/office/drawing/2010/main" val="0"/>
+                        </a:ext>
+                      </a:extLst>
+                    </a:blip>
+                    <a:srcRect/>
+                    <a:stretch>
+                      <a:fillRect/>
+                    </a:stretch>
+                  </pic:blipFill>
+                  <pic:spPr bwMode="auto">
+                    <a:xfrm>
+                      <a:off x="0" y="0"/>
+                      <a:ext cx="3315970" cy="1884680"/>
+                    </a:xfrm>
+                    <a:prstGeom prst="rect">
+                      <a:avLst/>
+                    </a:prstGeom>
+                    <a:noFill/>
+                    <a:ln>
+                      <a:noFill/>
+                    </a:ln>
+                  </pic:spPr>
+                </pic:pic>
+              </a:graphicData>
+            </a:graphic>
+          </wp:inline>
+        </w:drawing>
+      </w:r>
     </w:p>
     <w:sectPr>
       <w:pgSz w:w="12240" w:h="15840"/>
@@ -33300,6 +36082,127 @@
     </w:sectPr>
   </w:body>
 </w:document>
+</file>
+
+<file path=word/numbering.xml><?xml version="1.0" encoding="utf-8"?>
+<w:numbering xmlns:wpc="http://schemas.microsoft.com/office/word/2010/wordprocessingCanvas" xmlns:cx="http://schemas.microsoft.com/office/drawing/2014/chartex" xmlns:cx1="http://schemas.microsoft.com/office/drawing/2015/9/8/chartex" xmlns:cx2="http://schemas.microsoft.com/office/drawing/2015/10/21/chartex" xmlns:cx3="http://schemas.microsoft.com/office/drawing/2016/5/9/chartex" xmlns:cx4="http://schemas.microsoft.com/office/drawing/2016/5/10/chartex" xmlns:cx5="http://schemas.microsoft.com/office/drawing/2016/5/11/chartex" xmlns:cx6="http://schemas.microsoft.com/office/drawing/2016/5/12/chartex" xmlns:cx7="http://schemas.microsoft.com/office/drawing/2016/5/13/chartex" xmlns:cx8="http://schemas.microsoft.com/office/drawing/2016/5/14/chartex" xmlns:mc="http://schemas.openxmlformats.org/markup-compatibility/2006" xmlns:aink="http://schemas.microsoft.com/office/drawing/2016/ink" xmlns:am3d="http://schemas.microsoft.com/office/drawing/2017/model3d" xmlns:o="urn:schemas-microsoft-com:office:office" xmlns:oel="http://schemas.microsoft.com/office/2019/extlst" xmlns:r="http://schemas.openxmlformats.org/officeDocument/2006/relationships" xmlns:m="http://schemas.openxmlformats.org/officeDocument/2006/math" xmlns:v="urn:schemas-microsoft-com:vml" xmlns:wp14="http://schemas.microsoft.com/office/word/2010/wordprocessingDrawing" xmlns:wp="http://schemas.openxmlformats.org/drawingml/2006/wordprocessingDrawing" xmlns:w10="urn:schemas-microsoft-com:office:word" xmlns:w="http://schemas.openxmlformats.org/wordprocessingml/2006/main" xmlns:w14="http://schemas.microsoft.com/office/word/2010/wordml" xmlns:w15="http://schemas.microsoft.com/office/word/2012/wordml" xmlns:w16cex="http://schemas.microsoft.com/office/word/2018/wordml/cex" xmlns:w16cid="http://schemas.microsoft.com/office/word/2016/wordml/cid" xmlns:w16="http://schemas.microsoft.com/office/word/2018/wordml" xmlns:w16du="http://schemas.microsoft.com/office/word/2023/wordml/word16du" xmlns:w16sdtdh="http://schemas.microsoft.com/office/word/2020/wordml/sdtdatahash" xmlns:w16sdtfl="http://schemas.microsoft.com/office/word/2024/wordml/sdtformatlock" xmlns:w16se="http://schemas.microsoft.com/office/word/2015/wordml/symex" xmlns:wpg="http://schemas.microsoft.com/office/word/2010/wordprocessingGroup" xmlns:wpi="http://schemas.microsoft.com/office/word/2010/wordprocessingInk" xmlns:wne="http://schemas.microsoft.com/office/word/2006/wordml" xmlns:wps="http://schemas.microsoft.com/office/word/2010/wordprocessingShape" mc:Ignorable="w14 w15 w16se w16cid w16 w16cex w16sdtdh w16sdtfl w16du wp14">
+  <w:abstractNum w:abstractNumId="0" w15:restartNumberingAfterBreak="0">
+    <w:nsid w:val="0E9061B2"/>
+    <w:multiLevelType w:val="hybridMultilevel"/>
+    <w:tmpl w:val="8E665690"/>
+    <w:lvl w:ilvl="0" w:tplc="540A0001">
+      <w:start w:val="1"/>
+      <w:numFmt w:val="bullet"/>
+      <w:lvlText w:val=""/>
+      <w:lvlJc w:val="left"/>
+      <w:pPr>
+        <w:ind w:left="783" w:hanging="360"/>
+      </w:pPr>
+      <w:rPr>
+        <w:rFonts w:ascii="Symbol" w:hAnsi="Symbol" w:hint="default"/>
+      </w:rPr>
+    </w:lvl>
+    <w:lvl w:ilvl="1" w:tplc="540A0003">
+      <w:start w:val="1"/>
+      <w:numFmt w:val="bullet"/>
+      <w:lvlText w:val="o"/>
+      <w:lvlJc w:val="left"/>
+      <w:pPr>
+        <w:ind w:left="1503" w:hanging="360"/>
+      </w:pPr>
+      <w:rPr>
+        <w:rFonts w:ascii="Courier New" w:hAnsi="Courier New" w:cs="Courier New" w:hint="default"/>
+      </w:rPr>
+    </w:lvl>
+    <w:lvl w:ilvl="2" w:tplc="540A0005" w:tentative="1">
+      <w:start w:val="1"/>
+      <w:numFmt w:val="bullet"/>
+      <w:lvlText w:val=""/>
+      <w:lvlJc w:val="left"/>
+      <w:pPr>
+        <w:ind w:left="2223" w:hanging="360"/>
+      </w:pPr>
+      <w:rPr>
+        <w:rFonts w:ascii="Wingdings" w:hAnsi="Wingdings" w:hint="default"/>
+      </w:rPr>
+    </w:lvl>
+    <w:lvl w:ilvl="3" w:tplc="540A0001" w:tentative="1">
+      <w:start w:val="1"/>
+      <w:numFmt w:val="bullet"/>
+      <w:lvlText w:val=""/>
+      <w:lvlJc w:val="left"/>
+      <w:pPr>
+        <w:ind w:left="2943" w:hanging="360"/>
+      </w:pPr>
+      <w:rPr>
+        <w:rFonts w:ascii="Symbol" w:hAnsi="Symbol" w:hint="default"/>
+      </w:rPr>
+    </w:lvl>
+    <w:lvl w:ilvl="4" w:tplc="540A0003" w:tentative="1">
+      <w:start w:val="1"/>
+      <w:numFmt w:val="bullet"/>
+      <w:lvlText w:val="o"/>
+      <w:lvlJc w:val="left"/>
+      <w:pPr>
+        <w:ind w:left="3663" w:hanging="360"/>
+      </w:pPr>
+      <w:rPr>
+        <w:rFonts w:ascii="Courier New" w:hAnsi="Courier New" w:cs="Courier New" w:hint="default"/>
+      </w:rPr>
+    </w:lvl>
+    <w:lvl w:ilvl="5" w:tplc="540A0005" w:tentative="1">
+      <w:start w:val="1"/>
+      <w:numFmt w:val="bullet"/>
+      <w:lvlText w:val=""/>
+      <w:lvlJc w:val="left"/>
+      <w:pPr>
+        <w:ind w:left="4383" w:hanging="360"/>
+      </w:pPr>
+      <w:rPr>
+        <w:rFonts w:ascii="Wingdings" w:hAnsi="Wingdings" w:hint="default"/>
+      </w:rPr>
+    </w:lvl>
+    <w:lvl w:ilvl="6" w:tplc="540A0001" w:tentative="1">
+      <w:start w:val="1"/>
+      <w:numFmt w:val="bullet"/>
+      <w:lvlText w:val=""/>
+      <w:lvlJc w:val="left"/>
+      <w:pPr>
+        <w:ind w:left="5103" w:hanging="360"/>
+      </w:pPr>
+      <w:rPr>
+        <w:rFonts w:ascii="Symbol" w:hAnsi="Symbol" w:hint="default"/>
+      </w:rPr>
+    </w:lvl>
+    <w:lvl w:ilvl="7" w:tplc="540A0003" w:tentative="1">
+      <w:start w:val="1"/>
+      <w:numFmt w:val="bullet"/>
+      <w:lvlText w:val="o"/>
+      <w:lvlJc w:val="left"/>
+      <w:pPr>
+        <w:ind w:left="5823" w:hanging="360"/>
+      </w:pPr>
+      <w:rPr>
+        <w:rFonts w:ascii="Courier New" w:hAnsi="Courier New" w:cs="Courier New" w:hint="default"/>
+      </w:rPr>
+    </w:lvl>
+    <w:lvl w:ilvl="8" w:tplc="540A0005" w:tentative="1">
+      <w:start w:val="1"/>
+      <w:numFmt w:val="bullet"/>
+      <w:lvlText w:val=""/>
+      <w:lvlJc w:val="left"/>
+      <w:pPr>
+        <w:ind w:left="6543" w:hanging="360"/>
+      </w:pPr>
+      <w:rPr>
+        <w:rFonts w:ascii="Wingdings" w:hAnsi="Wingdings" w:hint="default"/>
+      </w:rPr>
+    </w:lvl>
+  </w:abstractNum>
+  <w:num w:numId="1" w16cid:durableId="1933195647">
+    <w:abstractNumId w:val="0"/>
+  </w:num>
+</w:numbering>
 </file>
 
 <file path=word/styles.xml><?xml version="1.0" encoding="utf-8"?>
@@ -33702,7 +36605,7 @@
   <w:style w:type="paragraph" w:default="1" w:styleId="Normal">
     <w:name w:val="Normal"/>
     <w:qFormat/>
-    <w:rsid w:val="00361105"/>
+    <w:rsid w:val="00972F44"/>
   </w:style>
   <w:style w:type="paragraph" w:styleId="Ttulo1">
     <w:name w:val="heading 1"/>
@@ -34238,6 +37141,29 @@
       </w:tblBorders>
     </w:tblPr>
   </w:style>
+  <w:style w:type="character" w:styleId="Hipervnculo">
+    <w:name w:val="Hyperlink"/>
+    <w:basedOn w:val="Fuentedeprrafopredeter"/>
+    <w:uiPriority w:val="99"/>
+    <w:unhideWhenUsed/>
+    <w:rsid w:val="00A923C5"/>
+    <w:rPr>
+      <w:color w:val="0563C1" w:themeColor="hyperlink"/>
+      <w:u w:val="single"/>
+    </w:rPr>
+  </w:style>
+  <w:style w:type="character" w:styleId="Mencinsinresolver">
+    <w:name w:val="Unresolved Mention"/>
+    <w:basedOn w:val="Fuentedeprrafopredeter"/>
+    <w:uiPriority w:val="99"/>
+    <w:semiHidden/>
+    <w:unhideWhenUsed/>
+    <w:rsid w:val="00A923C5"/>
+    <w:rPr>
+      <w:color w:val="605E5C"/>
+      <w:shd w:val="clear" w:color="auto" w:fill="E1DFDD"/>
+    </w:rPr>
+  </w:style>
 </w:styles>
 </file>
 

</xml_diff>